<commit_message>
Gedanken zu RED und Big Data hinzugefuegt. Typos
</commit_message>
<xml_diff>
--- a/Projekt/Pflichtenheft_FORMATIERT.docx
+++ b/Projekt/Pflichtenheft_FORMATIERT.docx
@@ -105,7 +105,7 @@
                 <w:iCs/>
                 <w:lang w:val="de-DE"/>
               </w:rPr>
-              <w:t>Incentive Reise</w:t>
+              <w:t>Erstellung einer JRZ Demodatenbank (DemoDB)</w:t>
             </w:r>
           </w:p>
           <w:p>
@@ -186,16 +186,8 @@
               <w:rPr>
                 <w:rFonts w:ascii="Times New Roman" w:hAnsi="Times New Roman"/>
               </w:rPr>
-              <w:t xml:space="preserve">DI Fabian Knirsch, </w:t>
-            </w:r>
-            <w:proofErr w:type="spellStart"/>
-            <w:r>
-              <w:rPr>
-                <w:rFonts w:ascii="Times New Roman" w:hAnsi="Times New Roman"/>
-              </w:rPr>
-              <w:t>BSc</w:t>
-            </w:r>
-            <w:proofErr w:type="spellEnd"/>
+              <w:t>DI Fabian Knirsch, BSc</w:t>
+            </w:r>
           </w:p>
           <w:p>
             <w:pPr>
@@ -288,37 +280,21 @@
               <w:rPr>
                 <w:rFonts w:ascii="Times New Roman" w:hAnsi="Times New Roman"/>
               </w:rPr>
-              <w:t xml:space="preserve">Isidor Reimar Klammer, </w:t>
-            </w:r>
-            <w:proofErr w:type="spellStart"/>
-            <w:r>
-              <w:rPr>
-                <w:rFonts w:ascii="Times New Roman" w:hAnsi="Times New Roman"/>
-              </w:rPr>
-              <w:t>BSc</w:t>
-            </w:r>
-            <w:proofErr w:type="spellEnd"/>
-          </w:p>
-          <w:p>
-            <w:pPr>
-              <w:rPr>
-                <w:rFonts w:ascii="Times New Roman" w:hAnsi="Times New Roman"/>
-              </w:rPr>
-            </w:pPr>
-            <w:r>
-              <w:rPr>
-                <w:rFonts w:ascii="Times New Roman" w:hAnsi="Times New Roman"/>
-              </w:rPr>
-              <w:t xml:space="preserve">Christopher Wieland, </w:t>
-            </w:r>
-            <w:proofErr w:type="spellStart"/>
-            <w:r>
-              <w:rPr>
-                <w:rFonts w:ascii="Times New Roman" w:hAnsi="Times New Roman"/>
-              </w:rPr>
-              <w:t>BSc</w:t>
-            </w:r>
-            <w:proofErr w:type="spellEnd"/>
+              <w:t>Isidor Reimar Klammer, BSc</w:t>
+            </w:r>
+          </w:p>
+          <w:p>
+            <w:pPr>
+              <w:rPr>
+                <w:rFonts w:ascii="Times New Roman" w:hAnsi="Times New Roman"/>
+              </w:rPr>
+            </w:pPr>
+            <w:r>
+              <w:rPr>
+                <w:rFonts w:ascii="Times New Roman" w:hAnsi="Times New Roman"/>
+              </w:rPr>
+              <w:t>Christopher Wieland, BSc</w:t>
+            </w:r>
           </w:p>
           <w:p>
             <w:pPr>
@@ -332,30 +308,8 @@
               <w:rPr>
                 <w:rFonts w:ascii="Times New Roman" w:hAnsi="Times New Roman"/>
               </w:rPr>
-              <w:t xml:space="preserve">Maximilian </w:t>
-            </w:r>
-            <w:proofErr w:type="spellStart"/>
-            <w:r>
-              <w:rPr>
-                <w:rFonts w:ascii="Times New Roman" w:hAnsi="Times New Roman"/>
-              </w:rPr>
-              <w:t>Unterrainer</w:t>
-            </w:r>
-            <w:proofErr w:type="spellEnd"/>
-            <w:r>
-              <w:rPr>
-                <w:rFonts w:ascii="Times New Roman" w:hAnsi="Times New Roman"/>
-              </w:rPr>
-              <w:t xml:space="preserve">, </w:t>
-            </w:r>
-            <w:proofErr w:type="spellStart"/>
-            <w:r>
-              <w:rPr>
-                <w:rFonts w:ascii="Times New Roman" w:hAnsi="Times New Roman"/>
-              </w:rPr>
-              <w:t>BSc</w:t>
-            </w:r>
-            <w:proofErr w:type="spellEnd"/>
+              <w:t>Maximilian Unterrainer, BSc</w:t>
+            </w:r>
           </w:p>
         </w:tc>
       </w:tr>
@@ -1136,7 +1090,7 @@
                 <w:rFonts w:ascii="Times New Roman" w:hAnsi="Times New Roman"/>
                 <w:i/>
               </w:rPr>
-              <w:t>importier baren</w:t>
+              <w:t>importierbaren</w:t>
             </w:r>
             <w:r>
               <w:rPr>
@@ -1187,21 +1141,12 @@
               </w:rPr>
               <w:t xml:space="preserve">emeinsames Format der Messdaten (Art der Werte, </w:t>
             </w:r>
-            <w:proofErr w:type="spellStart"/>
-            <w:r>
-              <w:rPr>
-                <w:rFonts w:ascii="Times New Roman" w:hAnsi="Times New Roman"/>
-                <w:i/>
-              </w:rPr>
-              <w:t>Timestamp</w:t>
-            </w:r>
-            <w:proofErr w:type="spellEnd"/>
-            <w:r>
-              <w:rPr>
-                <w:rFonts w:ascii="Times New Roman" w:hAnsi="Times New Roman"/>
-                <w:i/>
-              </w:rPr>
-              <w:t>, etc.</w:t>
+            <w:r>
+              <w:rPr>
+                <w:rFonts w:ascii="Times New Roman" w:hAnsi="Times New Roman"/>
+                <w:i/>
+              </w:rPr>
+              <w:t>Timestamp, etc.</w:t>
             </w:r>
             <w:r>
               <w:rPr>
@@ -1604,23 +1549,7 @@
                 <w:rFonts w:ascii="Times New Roman" w:hAnsi="Times New Roman"/>
                 <w:i/>
               </w:rPr>
-              <w:t xml:space="preserve">Digital Europe [1] und universitäre Studien [2] beschäftigen sich mit der Analyse von Smartmeter Daten, und sehen einerseits Energiesparpotenzial, andererseits erwarten </w:t>
-            </w:r>
-            <w:proofErr w:type="spellStart"/>
-            <w:r>
-              <w:rPr>
-                <w:rFonts w:ascii="Times New Roman" w:hAnsi="Times New Roman"/>
-                <w:i/>
-              </w:rPr>
-              <w:t>Businessleader</w:t>
-            </w:r>
-            <w:proofErr w:type="spellEnd"/>
-            <w:r>
-              <w:rPr>
-                <w:rFonts w:ascii="Times New Roman" w:hAnsi="Times New Roman"/>
-                <w:i/>
-              </w:rPr>
-              <w:t xml:space="preserve"> [3] mögliche große Ertragschancen.</w:t>
+              <w:t>Digital Europe [1] und universitäre Studien [2] beschäftigen sich mit der Analyse von Smartmeter Daten, und sehen einerseits Energiesparpotenzial, andererseits erwarten Businessleader [3] mögliche große Ertragschancen.</w:t>
             </w:r>
           </w:p>
           <w:p>
@@ -1760,55 +1689,21 @@
                 <w:rFonts w:ascii="Times New Roman" w:hAnsi="Times New Roman"/>
                 <w:i/>
               </w:rPr>
-              <w:t xml:space="preserve">Datenbanksystem: RDBMS, Sternschema nach DWH, </w:t>
-            </w:r>
-            <w:proofErr w:type="spellStart"/>
-            <w:r>
-              <w:rPr>
-                <w:rFonts w:ascii="Times New Roman" w:hAnsi="Times New Roman"/>
-                <w:i/>
-              </w:rPr>
-              <w:t>NoSQL</w:t>
-            </w:r>
-            <w:proofErr w:type="spellEnd"/>
-            <w:r>
-              <w:rPr>
-                <w:rFonts w:ascii="Times New Roman" w:hAnsi="Times New Roman"/>
-                <w:i/>
-              </w:rPr>
-              <w:t xml:space="preserve"> (</w:t>
-            </w:r>
-            <w:proofErr w:type="spellStart"/>
-            <w:r>
-              <w:rPr>
-                <w:rFonts w:ascii="Times New Roman" w:hAnsi="Times New Roman"/>
-                <w:i/>
-              </w:rPr>
-              <w:t>Keystore</w:t>
-            </w:r>
-            <w:proofErr w:type="spellEnd"/>
-            <w:r>
-              <w:rPr>
-                <w:rFonts w:ascii="Times New Roman" w:hAnsi="Times New Roman"/>
-                <w:i/>
-              </w:rPr>
-              <w:t xml:space="preserve">, </w:t>
-            </w:r>
-            <w:proofErr w:type="spellStart"/>
-            <w:r>
-              <w:rPr>
-                <w:rFonts w:ascii="Times New Roman" w:hAnsi="Times New Roman"/>
-                <w:i/>
-              </w:rPr>
-              <w:t>zB</w:t>
-            </w:r>
-            <w:proofErr w:type="spellEnd"/>
-            <w:r>
-              <w:rPr>
-                <w:rFonts w:ascii="Times New Roman" w:hAnsi="Times New Roman"/>
-                <w:i/>
-              </w:rPr>
-              <w:t>. Cassandra),</w:t>
+              <w:t>Datenbanksystem: RDBMS, Sternschema nach DWH, NoSQL (Keystore, zB. Cassandra</w:t>
+            </w:r>
+            <w:r>
+              <w:rPr>
+                <w:rFonts w:ascii="Times New Roman" w:hAnsi="Times New Roman"/>
+                <w:i/>
+              </w:rPr>
+              <w:t>, MongoDB</w:t>
+            </w:r>
+            <w:r>
+              <w:rPr>
+                <w:rFonts w:ascii="Times New Roman" w:hAnsi="Times New Roman"/>
+                <w:i/>
+              </w:rPr>
+              <w:t>),</w:t>
             </w:r>
           </w:p>
           <w:p>
@@ -1943,14 +1838,12 @@
                 <w:rFonts w:ascii="Times New Roman" w:hAnsi="Times New Roman"/>
               </w:rPr>
             </w:pPr>
-            <w:proofErr w:type="spellStart"/>
             <w:r>
               <w:rPr>
                 <w:rFonts w:ascii="Times New Roman" w:hAnsi="Times New Roman"/>
               </w:rPr>
               <w:t>Orgware</w:t>
             </w:r>
-            <w:proofErr w:type="spellEnd"/>
           </w:p>
           <w:p>
             <w:pPr>
@@ -2422,7 +2315,21 @@
                 <w:i/>
               </w:rPr>
               <w:lastRenderedPageBreak/>
-              <w:t xml:space="preserve">entlang des API Entwurfs und der importier baren Messdatenformate erstellen wir die notwendigen Testfälle. </w:t>
+              <w:t>entlang des</w:t>
+            </w:r>
+            <w:r>
+              <w:rPr>
+                <w:rFonts w:ascii="Times New Roman" w:hAnsi="Times New Roman"/>
+                <w:i/>
+              </w:rPr>
+              <w:t xml:space="preserve"> API Entwurfs und der importier</w:t>
+            </w:r>
+            <w:r>
+              <w:rPr>
+                <w:rFonts w:ascii="Times New Roman" w:hAnsi="Times New Roman"/>
+                <w:i/>
+              </w:rPr>
+              <w:t xml:space="preserve">baren Messdatenformate erstellen wir die notwendigen Testfälle. </w:t>
             </w:r>
           </w:p>
           <w:p>
@@ -2726,7 +2633,7 @@
                 <w:rFonts w:ascii="Times New Roman" w:hAnsi="Times New Roman"/>
                 <w:i/>
               </w:rPr>
-              <w:t>es ist zu gewährleisten, dass dieser Zugriff nach dem Import weiterhin besteht, jedoch auf Daten anderer Benutzer nur insoweit als dass die Summe der Rollen ermöglicht.</w:t>
+              <w:t>es ist zu gewährleisten, dass dieser Zugriff nach dem Import weiterhin besteht, jedoch auf Daten anderer Benutzer nur insoweit als das die Summe der Rollen ermöglicht.</w:t>
             </w:r>
           </w:p>
           <w:p>
@@ -2774,6 +2681,62 @@
               </w:rPr>
               <w:t>Was geht sonst?</w:t>
             </w:r>
+          </w:p>
+          <w:p>
+            <w:pPr>
+              <w:tabs>
+                <w:tab w:val="left" w:pos="720"/>
+              </w:tabs>
+              <w:ind w:left="720"/>
+              <w:rPr>
+                <w:rFonts w:ascii="Times New Roman" w:hAnsi="Times New Roman"/>
+                <w:color w:val="7030A0"/>
+              </w:rPr>
+            </w:pPr>
+            <w:r>
+              <w:rPr>
+                <w:rFonts w:ascii="Times New Roman" w:hAnsi="Times New Roman"/>
+                <w:color w:val="7030A0"/>
+              </w:rPr>
+              <w:t>RED Daten in hoher Auflösung sind 11GB / Tag / Haushalt</w:t>
+            </w:r>
+            <w:r>
+              <w:rPr>
+                <w:rFonts w:ascii="Times New Roman" w:hAnsi="Times New Roman"/>
+                <w:color w:val="7030A0"/>
+              </w:rPr>
+              <w:t xml:space="preserve">. Ich kann mir gut vorstellen, dass das ein typisches Szenario für BigData ist, wo die Analysen auf der Datenbank laufen und nur diese Ergebnisse nach außen gegeben werden. Ich finde hierfür klingt MongoDB recht interessant. </w:t>
+            </w:r>
+            <w:hyperlink r:id="rId7" w:history="1">
+              <w:r>
+                <w:rPr>
+                  <w:rStyle w:val="Hyperlink"/>
+                  <w:rFonts w:ascii="Times New Roman" w:hAnsi="Times New Roman"/>
+                </w:rPr>
+                <w:t>https://www.mongodb.com/use-cases/real-time-analytics</w:t>
+              </w:r>
+            </w:hyperlink>
+          </w:p>
+          <w:p>
+            <w:pPr>
+              <w:tabs>
+                <w:tab w:val="left" w:pos="720"/>
+              </w:tabs>
+              <w:ind w:left="720"/>
+              <w:rPr>
+                <w:rFonts w:ascii="Times New Roman" w:hAnsi="Times New Roman"/>
+                <w:color w:val="7030A0"/>
+              </w:rPr>
+            </w:pPr>
+            <w:r>
+              <w:rPr>
+                <w:rFonts w:ascii="Times New Roman" w:hAnsi="Times New Roman"/>
+                <w:color w:val="7030A0"/>
+              </w:rPr>
+              <w:t>Die RED Daten sind passwortgeschützt, ich werde mal Anfragen ob wir hier die Zugangsdaten bekommen können.</w:t>
+            </w:r>
+            <w:bookmarkStart w:id="0" w:name="_GoBack"/>
+            <w:bookmarkEnd w:id="0"/>
           </w:p>
           <w:p>
             <w:pPr>
@@ -2965,8 +2928,6 @@
                 <w:i/>
               </w:rPr>
             </w:pPr>
-            <w:bookmarkStart w:id="0" w:name="_GoBack"/>
-            <w:bookmarkEnd w:id="0"/>
             <w:r>
               <w:rPr>
                 <w:rFonts w:ascii="Times New Roman" w:hAnsi="Times New Roman"/>
@@ -3601,7 +3562,7 @@
               </w:rPr>
               <w:t xml:space="preserve"> - Reference Energy Disaggregation Data Set (</w:t>
             </w:r>
-            <w:hyperlink r:id="rId7">
+            <w:hyperlink r:id="rId8">
               <w:r>
                 <w:rPr>
                   <w:rStyle w:val="Internetlink"/>
@@ -3651,7 +3612,7 @@
               </w:rPr>
               <w:t xml:space="preserve"> </w:t>
             </w:r>
-            <w:hyperlink r:id="rId8" w:history="1">
+            <w:hyperlink r:id="rId9" w:history="1">
               <w:r>
                 <w:rPr>
                   <w:rStyle w:val="Hyperlink"/>
@@ -3689,7 +3650,7 @@
               </w:rPr>
               <w:t xml:space="preserve">[2] </w:t>
             </w:r>
-            <w:hyperlink r:id="rId9">
+            <w:hyperlink r:id="rId10">
               <w:r>
                 <w:rPr>
                   <w:rStyle w:val="Internetlink"/>
@@ -3721,7 +3682,7 @@
               </w:rPr>
               <w:t xml:space="preserve">[3] </w:t>
             </w:r>
-            <w:hyperlink r:id="rId10">
+            <w:hyperlink r:id="rId11">
               <w:r>
                 <w:rPr>
                   <w:rStyle w:val="Internetlink"/>
@@ -4358,23 +4319,7 @@
                 <w:i/>
               </w:rPr>
               <w:br/>
-              <w:t xml:space="preserve">Alle geplanten Veranstaltungen, Events, Ausflüge </w:t>
-            </w:r>
-            <w:proofErr w:type="spellStart"/>
-            <w:r>
-              <w:rPr>
-                <w:rFonts w:ascii="Times New Roman" w:hAnsi="Times New Roman"/>
-                <w:i/>
-              </w:rPr>
-              <w:t>etc</w:t>
-            </w:r>
-            <w:proofErr w:type="spellEnd"/>
-            <w:r>
-              <w:rPr>
-                <w:rFonts w:ascii="Times New Roman" w:hAnsi="Times New Roman"/>
-                <w:i/>
-              </w:rPr>
-              <w:t xml:space="preserve"> sollen ohne Probleme</w:t>
+              <w:t>Alle geplanten Veranstaltungen, Events, Ausflüge etc sollen ohne Probleme</w:t>
             </w:r>
           </w:p>
           <w:p>
@@ -4449,7 +4394,7 @@
       </w:r>
     </w:p>
     <w:sectPr>
-      <w:headerReference w:type="default" r:id="rId11"/>
+      <w:headerReference w:type="default" r:id="rId12"/>
       <w:endnotePr>
         <w:numFmt w:val="decimal"/>
       </w:endnotePr>
@@ -6953,7 +6898,6 @@
   <w:style w:type="character" w:default="1" w:styleId="Absatz-Standardschriftart">
     <w:name w:val="Default Paragraph Font"/>
     <w:uiPriority w:val="1"/>
-    <w:semiHidden/>
     <w:unhideWhenUsed/>
   </w:style>
   <w:style w:type="table" w:default="1" w:styleId="NormaleTabelle">

</xml_diff>

<commit_message>
Feedback Punkte 1, 2 und 8 sind eingearbeitet, offen sind 3, 5, 6, 7, und die drei unnummerierten.
</commit_message>
<xml_diff>
--- a/Projekt/Pflichtenheft_FORMATIERT.docx
+++ b/Projekt/Pflichtenheft_FORMATIERT.docx
@@ -105,7 +105,27 @@
                 <w:iCs/>
                 <w:lang w:val="de-DE"/>
               </w:rPr>
-              <w:t>Erstellung einer JRZ Demodatenbank (DemoDB)</w:t>
+              <w:t>Erstellung einer JRZ Demodatenbank (</w:t>
+            </w:r>
+            <w:proofErr w:type="spellStart"/>
+            <w:r>
+              <w:rPr>
+                <w:rFonts w:ascii="CG Times" w:hAnsi="CG Times"/>
+                <w:i/>
+                <w:iCs/>
+                <w:lang w:val="de-DE"/>
+              </w:rPr>
+              <w:t>DemoDB</w:t>
+            </w:r>
+            <w:proofErr w:type="spellEnd"/>
+            <w:r>
+              <w:rPr>
+                <w:rFonts w:ascii="CG Times" w:hAnsi="CG Times"/>
+                <w:i/>
+                <w:iCs/>
+                <w:lang w:val="de-DE"/>
+              </w:rPr>
+              <w:t>)</w:t>
             </w:r>
           </w:p>
           <w:p>
@@ -186,8 +206,16 @@
               <w:rPr>
                 <w:rFonts w:ascii="Times New Roman" w:hAnsi="Times New Roman"/>
               </w:rPr>
-              <w:t>DI Fabian Knirsch, BSc</w:t>
-            </w:r>
+              <w:t xml:space="preserve">DI Fabian Knirsch, </w:t>
+            </w:r>
+            <w:proofErr w:type="spellStart"/>
+            <w:r>
+              <w:rPr>
+                <w:rFonts w:ascii="Times New Roman" w:hAnsi="Times New Roman"/>
+              </w:rPr>
+              <w:t>BSc</w:t>
+            </w:r>
+            <w:proofErr w:type="spellEnd"/>
           </w:p>
           <w:p>
             <w:pPr>
@@ -280,21 +308,37 @@
               <w:rPr>
                 <w:rFonts w:ascii="Times New Roman" w:hAnsi="Times New Roman"/>
               </w:rPr>
-              <w:t>Isidor Reimar Klammer, BSc</w:t>
-            </w:r>
-          </w:p>
-          <w:p>
-            <w:pPr>
-              <w:rPr>
-                <w:rFonts w:ascii="Times New Roman" w:hAnsi="Times New Roman"/>
-              </w:rPr>
-            </w:pPr>
-            <w:r>
-              <w:rPr>
-                <w:rFonts w:ascii="Times New Roman" w:hAnsi="Times New Roman"/>
-              </w:rPr>
-              <w:t>Christopher Wieland, BSc</w:t>
-            </w:r>
+              <w:t xml:space="preserve">Isidor Reimar Klammer, </w:t>
+            </w:r>
+            <w:proofErr w:type="spellStart"/>
+            <w:r>
+              <w:rPr>
+                <w:rFonts w:ascii="Times New Roman" w:hAnsi="Times New Roman"/>
+              </w:rPr>
+              <w:t>BSc</w:t>
+            </w:r>
+            <w:proofErr w:type="spellEnd"/>
+          </w:p>
+          <w:p>
+            <w:pPr>
+              <w:rPr>
+                <w:rFonts w:ascii="Times New Roman" w:hAnsi="Times New Roman"/>
+              </w:rPr>
+            </w:pPr>
+            <w:r>
+              <w:rPr>
+                <w:rFonts w:ascii="Times New Roman" w:hAnsi="Times New Roman"/>
+              </w:rPr>
+              <w:t xml:space="preserve">Christopher Wieland, </w:t>
+            </w:r>
+            <w:proofErr w:type="spellStart"/>
+            <w:r>
+              <w:rPr>
+                <w:rFonts w:ascii="Times New Roman" w:hAnsi="Times New Roman"/>
+              </w:rPr>
+              <w:t>BSc</w:t>
+            </w:r>
+            <w:proofErr w:type="spellEnd"/>
           </w:p>
           <w:p>
             <w:pPr>
@@ -308,8 +352,16 @@
               <w:rPr>
                 <w:rFonts w:ascii="Times New Roman" w:hAnsi="Times New Roman"/>
               </w:rPr>
-              <w:t>Maximilian Unterrainer, BSc</w:t>
-            </w:r>
+              <w:t xml:space="preserve">Maximilian Unterrainer, </w:t>
+            </w:r>
+            <w:proofErr w:type="spellStart"/>
+            <w:r>
+              <w:rPr>
+                <w:rFonts w:ascii="Times New Roman" w:hAnsi="Times New Roman"/>
+              </w:rPr>
+              <w:t>BSc</w:t>
+            </w:r>
+            <w:proofErr w:type="spellEnd"/>
           </w:p>
         </w:tc>
       </w:tr>
@@ -479,8 +531,8 @@
           <w:p>
             <w:pPr>
               <w:numPr>
-                <w:ilvl w:val="1"/>
-                <w:numId w:val="11"/>
+                <w:ilvl w:val="0"/>
+                <w:numId w:val="26"/>
               </w:numPr>
               <w:rPr>
                 <w:rFonts w:ascii="Times New Roman" w:hAnsi="Times New Roman"/>
@@ -510,7 +562,28 @@
                 <w:rFonts w:ascii="Times New Roman" w:hAnsi="Times New Roman"/>
                 <w:i/>
               </w:rPr>
-              <w:t xml:space="preserve">Abgelegte sowie Live- Messdaten verschiedener Formate liegen in einer Datenbank zur Abfrage bereit. </w:t>
+              <w:t xml:space="preserve">Messdaten stehen nach dem Import in einer </w:t>
+            </w:r>
+            <w:r>
+              <w:rPr>
+                <w:rFonts w:ascii="Times New Roman" w:hAnsi="Times New Roman"/>
+                <w:i/>
+              </w:rPr>
+              <w:t xml:space="preserve">Datenbank </w:t>
+            </w:r>
+            <w:r>
+              <w:rPr>
+                <w:rFonts w:ascii="Times New Roman" w:hAnsi="Times New Roman"/>
+                <w:i/>
+              </w:rPr>
+              <w:t>für Abfragen zur Verfügung.</w:t>
+            </w:r>
+            <w:r>
+              <w:rPr>
+                <w:rFonts w:ascii="Times New Roman" w:hAnsi="Times New Roman"/>
+                <w:i/>
+              </w:rPr>
+              <w:t xml:space="preserve"> </w:t>
             </w:r>
           </w:p>
           <w:p>
@@ -538,7 +611,21 @@
                 <w:rFonts w:ascii="Times New Roman" w:hAnsi="Times New Roman"/>
                 <w:i/>
               </w:rPr>
-              <w:t>Benötigte spezifische APIs für den Zugang auf die Messdaten dieser Datenbank sind bereitgestellt.</w:t>
+              <w:t>Schnittstellen (API) für den Zugriff auf die Datenbank sind definiert, ausprogrammiert und stehen zur Verfügung</w:t>
+            </w:r>
+            <w:r>
+              <w:rPr>
+                <w:rFonts w:ascii="Times New Roman" w:hAnsi="Times New Roman"/>
+                <w:i/>
+              </w:rPr>
+              <w:t>.</w:t>
+            </w:r>
+            <w:r>
+              <w:rPr>
+                <w:rFonts w:ascii="Times New Roman" w:hAnsi="Times New Roman"/>
+                <w:i/>
+              </w:rPr>
+              <w:t xml:space="preserve"> </w:t>
             </w:r>
           </w:p>
           <w:p>
@@ -568,51 +655,17 @@
                 <w:rFonts w:ascii="Times New Roman" w:hAnsi="Times New Roman"/>
                 <w:i/>
               </w:rPr>
-              <w:t>Importprogramme für die definierten Messdatenformate stehen zur Verfügung.</w:t>
-            </w:r>
-          </w:p>
-          <w:p>
-            <w:pPr>
-              <w:rPr>
-                <w:rFonts w:ascii="Times New Roman" w:hAnsi="Times New Roman"/>
-              </w:rPr>
-            </w:pPr>
-          </w:p>
-          <w:p>
-            <w:pPr>
-              <w:rPr>
-                <w:rFonts w:ascii="Times New Roman" w:hAnsi="Times New Roman"/>
-              </w:rPr>
-            </w:pPr>
-          </w:p>
-          <w:p>
-            <w:pPr>
-              <w:numPr>
-                <w:ilvl w:val="1"/>
-                <w:numId w:val="11"/>
-              </w:numPr>
-              <w:rPr>
-                <w:rFonts w:ascii="CG Times" w:hAnsi="CG Times"/>
-              </w:rPr>
-            </w:pPr>
-            <w:r>
-              <w:rPr>
-                <w:rFonts w:ascii="Times New Roman" w:hAnsi="Times New Roman"/>
-              </w:rPr>
-              <w:t>Sollkriterien</w:t>
-            </w:r>
-            <w:r>
-              <w:rPr>
-                <w:rFonts w:ascii="Times New Roman" w:hAnsi="Times New Roman"/>
-              </w:rPr>
-              <w:t xml:space="preserve"> – </w:t>
-            </w:r>
-            <w:r>
-              <w:rPr>
-                <w:rFonts w:ascii="Times New Roman" w:hAnsi="Times New Roman"/>
-              </w:rPr>
-              <w:t>was kann dazugehören</w:t>
-            </w:r>
+              <w:t>Prototypisches Importmodul für Messdaten</w:t>
+            </w:r>
+          </w:p>
+          <w:p>
+            <w:pPr>
+              <w:pStyle w:val="Listenabsatz"/>
+              <w:rPr>
+                <w:rFonts w:ascii="Times New Roman" w:hAnsi="Times New Roman"/>
+                <w:i/>
+              </w:rPr>
+            </w:pPr>
           </w:p>
           <w:p>
             <w:pPr>
@@ -630,22 +683,102 @@
                 <w:rFonts w:ascii="Times New Roman" w:hAnsi="Times New Roman"/>
                 <w:i/>
               </w:rPr>
-              <w:t>Rollenverwaltung der einzelnen User (Zugang einzelner User auf deren Daten, Universitäten auf grobe Übersichten, etc.)</w:t>
-            </w:r>
-          </w:p>
-          <w:p>
-            <w:pPr>
-              <w:rPr>
-                <w:rFonts w:ascii="Times New Roman" w:hAnsi="Times New Roman"/>
-              </w:rPr>
-            </w:pPr>
-          </w:p>
-          <w:p>
-            <w:pPr>
-              <w:numPr>
-                <w:ilvl w:val="1"/>
-                <w:numId w:val="11"/>
-              </w:numPr>
+              <w:t xml:space="preserve">Funktionsdefinition und </w:t>
+            </w:r>
+            <w:r>
+              <w:rPr>
+                <w:rFonts w:ascii="Times New Roman" w:hAnsi="Times New Roman"/>
+                <w:i/>
+              </w:rPr>
+              <w:t>Rol</w:t>
+            </w:r>
+            <w:r>
+              <w:rPr>
+                <w:rFonts w:ascii="Times New Roman" w:hAnsi="Times New Roman"/>
+                <w:i/>
+              </w:rPr>
+              <w:t>lenverwaltung der einzelnen Benutzer</w:t>
+            </w:r>
+            <w:r>
+              <w:rPr>
+                <w:rFonts w:ascii="Times New Roman" w:hAnsi="Times New Roman"/>
+                <w:i/>
+              </w:rPr>
+              <w:t xml:space="preserve"> (Zugang einzelner User auf deren Daten, Universitäten auf grobe Übersichten, etc.)</w:t>
+            </w:r>
+          </w:p>
+          <w:p>
+            <w:pPr>
+              <w:rPr>
+                <w:rFonts w:ascii="Times New Roman" w:hAnsi="Times New Roman"/>
+              </w:rPr>
+            </w:pPr>
+          </w:p>
+          <w:p>
+            <w:pPr>
+              <w:numPr>
+                <w:ilvl w:val="0"/>
+                <w:numId w:val="26"/>
+              </w:numPr>
+              <w:rPr>
+                <w:rFonts w:ascii="CG Times" w:hAnsi="CG Times"/>
+              </w:rPr>
+            </w:pPr>
+            <w:r>
+              <w:rPr>
+                <w:rFonts w:ascii="Times New Roman" w:hAnsi="Times New Roman"/>
+              </w:rPr>
+              <w:t>Sollkriterien</w:t>
+            </w:r>
+            <w:r>
+              <w:rPr>
+                <w:rFonts w:ascii="Times New Roman" w:hAnsi="Times New Roman"/>
+              </w:rPr>
+              <w:t xml:space="preserve"> – </w:t>
+            </w:r>
+            <w:r>
+              <w:rPr>
+                <w:rFonts w:ascii="Times New Roman" w:hAnsi="Times New Roman"/>
+              </w:rPr>
+              <w:t>was kann dazugehören</w:t>
+            </w:r>
+          </w:p>
+          <w:p>
+            <w:pPr>
+              <w:pStyle w:val="Listenabsatz"/>
+              <w:numPr>
+                <w:ilvl w:val="0"/>
+                <w:numId w:val="15"/>
+              </w:numPr>
+              <w:rPr>
+                <w:rFonts w:ascii="Times New Roman" w:hAnsi="Times New Roman"/>
+                <w:i/>
+              </w:rPr>
+            </w:pPr>
+            <w:r>
+              <w:rPr>
+                <w:rFonts w:ascii="Times New Roman" w:hAnsi="Times New Roman"/>
+                <w:i/>
+              </w:rPr>
+              <w:t>Komfortable Benutzerverwaltung</w:t>
+            </w:r>
+            <w:r>
+              <w:rPr>
+                <w:rFonts w:ascii="Times New Roman" w:hAnsi="Times New Roman"/>
+                <w:i/>
+              </w:rPr>
+              <w:br/>
+            </w:r>
+          </w:p>
+          <w:p>
+            <w:pPr>
+              <w:numPr>
+                <w:ilvl w:val="0"/>
+                <w:numId w:val="26"/>
+              </w:numPr>
+              <w:tabs>
+                <w:tab w:val="num" w:pos="1440"/>
+              </w:tabs>
               <w:rPr>
                 <w:rFonts w:ascii="Times New Roman" w:hAnsi="Times New Roman"/>
               </w:rPr>
@@ -656,17 +789,6 @@
               </w:rPr>
               <w:t>Abgrenzung – was gehört nicht dazu</w:t>
             </w:r>
-          </w:p>
-          <w:p>
-            <w:pPr>
-              <w:tabs>
-                <w:tab w:val="left" w:pos="1440"/>
-              </w:tabs>
-              <w:ind w:left="1440"/>
-              <w:rPr>
-                <w:rFonts w:ascii="Times New Roman" w:hAnsi="Times New Roman"/>
-              </w:rPr>
-            </w:pPr>
           </w:p>
           <w:p>
             <w:pPr>
@@ -685,7 +807,14 @@
                 <w:rFonts w:ascii="Times New Roman" w:hAnsi="Times New Roman"/>
                 <w:i/>
               </w:rPr>
-              <w:t>Keine Visualisierungen</w:t>
+              <w:t xml:space="preserve">Keine </w:t>
+            </w:r>
+            <w:r>
+              <w:rPr>
+                <w:rFonts w:ascii="Times New Roman" w:hAnsi="Times New Roman"/>
+                <w:i/>
+              </w:rPr>
+              <w:t>Visualisierung</w:t>
             </w:r>
           </w:p>
           <w:p>
@@ -727,6 +856,7 @@
           </w:p>
           <w:p>
             <w:pPr>
+              <w:pStyle w:val="Listenabsatz"/>
               <w:rPr>
                 <w:rFonts w:ascii="Times New Roman" w:hAnsi="Times New Roman"/>
                 <w:i/>
@@ -750,21 +880,49 @@
                 <w:rFonts w:ascii="Times New Roman" w:hAnsi="Times New Roman"/>
                 <w:i/>
               </w:rPr>
-              <w:t xml:space="preserve">Import der Daten für </w:t>
-            </w:r>
-            <w:r>
-              <w:rPr>
-                <w:rFonts w:ascii="Times New Roman" w:hAnsi="Times New Roman"/>
-                <w:i/>
-              </w:rPr>
-              <w:t>f</w:t>
-            </w:r>
-            <w:r>
-              <w:rPr>
-                <w:rFonts w:ascii="Times New Roman" w:hAnsi="Times New Roman"/>
-                <w:i/>
-              </w:rPr>
-              <w:t>ixe Formate (kein Universal-Modul)</w:t>
+              <w:t>Import</w:t>
+            </w:r>
+            <w:r>
+              <w:rPr>
+                <w:rFonts w:ascii="Times New Roman" w:hAnsi="Times New Roman"/>
+                <w:i/>
+              </w:rPr>
+              <w:t>module</w:t>
+            </w:r>
+            <w:r>
+              <w:rPr>
+                <w:rFonts w:ascii="Times New Roman" w:hAnsi="Times New Roman"/>
+                <w:i/>
+              </w:rPr>
+              <w:t xml:space="preserve"> </w:t>
+            </w:r>
+            <w:r>
+              <w:rPr>
+                <w:rFonts w:ascii="Times New Roman" w:hAnsi="Times New Roman"/>
+                <w:i/>
+              </w:rPr>
+              <w:t xml:space="preserve">für </w:t>
+            </w:r>
+            <w:r>
+              <w:rPr>
+                <w:rFonts w:ascii="Times New Roman" w:hAnsi="Times New Roman"/>
+                <w:i/>
+              </w:rPr>
+              <w:t xml:space="preserve">weitere </w:t>
+            </w:r>
+            <w:r>
+              <w:rPr>
+                <w:rFonts w:ascii="Times New Roman" w:hAnsi="Times New Roman"/>
+                <w:i/>
+              </w:rPr>
+              <w:t>Messdaten</w:t>
+            </w:r>
+            <w:r>
+              <w:rPr>
+                <w:rFonts w:ascii="Times New Roman" w:hAnsi="Times New Roman"/>
+                <w:i/>
+              </w:rPr>
+              <w:t>formate</w:t>
             </w:r>
           </w:p>
           <w:p>
@@ -1085,6 +1243,7 @@
               </w:rPr>
               <w:t xml:space="preserve">estlegen der </w:t>
             </w:r>
+            <w:proofErr w:type="spellStart"/>
             <w:r>
               <w:rPr>
                 <w:rFonts w:ascii="Times New Roman" w:hAnsi="Times New Roman"/>
@@ -1092,6 +1251,7 @@
               </w:rPr>
               <w:t>importierbaren</w:t>
             </w:r>
+            <w:proofErr w:type="spellEnd"/>
             <w:r>
               <w:rPr>
                 <w:rFonts w:ascii="Times New Roman" w:hAnsi="Times New Roman"/>
@@ -1141,12 +1301,21 @@
               </w:rPr>
               <w:t xml:space="preserve">emeinsames Format der Messdaten (Art der Werte, </w:t>
             </w:r>
-            <w:r>
-              <w:rPr>
-                <w:rFonts w:ascii="Times New Roman" w:hAnsi="Times New Roman"/>
-                <w:i/>
-              </w:rPr>
-              <w:t>Timestamp, etc.</w:t>
+            <w:proofErr w:type="spellStart"/>
+            <w:r>
+              <w:rPr>
+                <w:rFonts w:ascii="Times New Roman" w:hAnsi="Times New Roman"/>
+                <w:i/>
+              </w:rPr>
+              <w:t>Timestamp</w:t>
+            </w:r>
+            <w:proofErr w:type="spellEnd"/>
+            <w:r>
+              <w:rPr>
+                <w:rFonts w:ascii="Times New Roman" w:hAnsi="Times New Roman"/>
+                <w:i/>
+              </w:rPr>
+              <w:t>, etc.</w:t>
             </w:r>
             <w:r>
               <w:rPr>
@@ -1431,7 +1600,7 @@
             <w:pPr>
               <w:numPr>
                 <w:ilvl w:val="1"/>
-                <w:numId w:val="11"/>
+                <w:numId w:val="25"/>
               </w:numPr>
               <w:rPr>
                 <w:rFonts w:ascii="Times New Roman" w:hAnsi="Times New Roman"/>
@@ -1475,7 +1644,7 @@
             <w:pPr>
               <w:numPr>
                 <w:ilvl w:val="1"/>
-                <w:numId w:val="11"/>
+                <w:numId w:val="25"/>
               </w:numPr>
               <w:rPr>
                 <w:rFonts w:ascii="Times New Roman" w:hAnsi="Times New Roman"/>
@@ -1519,7 +1688,7 @@
             <w:pPr>
               <w:numPr>
                 <w:ilvl w:val="1"/>
-                <w:numId w:val="11"/>
+                <w:numId w:val="25"/>
               </w:numPr>
               <w:rPr>
                 <w:rFonts w:ascii="CG Times" w:hAnsi="CG Times"/>
@@ -1549,7 +1718,31 @@
                 <w:rFonts w:ascii="Times New Roman" w:hAnsi="Times New Roman"/>
                 <w:i/>
               </w:rPr>
-              <w:t>Digital Europe [1] und universitäre Studien [2] beschäftigen sich mit der Analyse von Smartmeter Daten, und sehen einerseits Energiesparpotenzial, andererseits erwarten Businessleader [3] mögliche große Ertragschancen.</w:t>
+              <w:t xml:space="preserve">Digital Europe [1] und universitäre Studien [2] beschäftigen sich mit der Analyse von Smartmeter Daten, und sehen einerseits </w:t>
+            </w:r>
+            <w:r>
+              <w:rPr>
+                <w:rFonts w:ascii="Times New Roman" w:hAnsi="Times New Roman"/>
+                <w:i/>
+              </w:rPr>
+              <w:lastRenderedPageBreak/>
+              <w:t xml:space="preserve">Energiesparpotenzial, andererseits erwarten </w:t>
+            </w:r>
+            <w:proofErr w:type="spellStart"/>
+            <w:r>
+              <w:rPr>
+                <w:rFonts w:ascii="Times New Roman" w:hAnsi="Times New Roman"/>
+                <w:i/>
+              </w:rPr>
+              <w:t>Businessleader</w:t>
+            </w:r>
+            <w:proofErr w:type="spellEnd"/>
+            <w:r>
+              <w:rPr>
+                <w:rFonts w:ascii="Times New Roman" w:hAnsi="Times New Roman"/>
+                <w:i/>
+              </w:rPr>
+              <w:t xml:space="preserve"> [3] mögliche große Ertragschancen.</w:t>
             </w:r>
           </w:p>
           <w:p>
@@ -1629,7 +1822,7 @@
             <w:pPr>
               <w:numPr>
                 <w:ilvl w:val="1"/>
-                <w:numId w:val="11"/>
+                <w:numId w:val="25"/>
               </w:numPr>
               <w:rPr>
                 <w:rFonts w:ascii="Times New Roman" w:hAnsi="Times New Roman"/>
@@ -1689,15 +1882,72 @@
                 <w:rFonts w:ascii="Times New Roman" w:hAnsi="Times New Roman"/>
                 <w:i/>
               </w:rPr>
-              <w:t>Datenbanksystem: RDBMS, Sternschema nach DWH, NoSQL (Keystore, zB. Cassandra</w:t>
-            </w:r>
-            <w:r>
-              <w:rPr>
-                <w:rFonts w:ascii="Times New Roman" w:hAnsi="Times New Roman"/>
-                <w:i/>
-              </w:rPr>
-              <w:t>, MongoDB</w:t>
-            </w:r>
+              <w:t xml:space="preserve">Datenbanksystem: RDBMS, Sternschema nach DWH, </w:t>
+            </w:r>
+            <w:proofErr w:type="spellStart"/>
+            <w:r>
+              <w:rPr>
+                <w:rFonts w:ascii="Times New Roman" w:hAnsi="Times New Roman"/>
+                <w:i/>
+              </w:rPr>
+              <w:t>NoSQL</w:t>
+            </w:r>
+            <w:proofErr w:type="spellEnd"/>
+            <w:r>
+              <w:rPr>
+                <w:rFonts w:ascii="Times New Roman" w:hAnsi="Times New Roman"/>
+                <w:i/>
+              </w:rPr>
+              <w:t xml:space="preserve"> (</w:t>
+            </w:r>
+            <w:proofErr w:type="spellStart"/>
+            <w:r>
+              <w:rPr>
+                <w:rFonts w:ascii="Times New Roman" w:hAnsi="Times New Roman"/>
+                <w:i/>
+              </w:rPr>
+              <w:t>Keystore</w:t>
+            </w:r>
+            <w:proofErr w:type="spellEnd"/>
+            <w:r>
+              <w:rPr>
+                <w:rFonts w:ascii="Times New Roman" w:hAnsi="Times New Roman"/>
+                <w:i/>
+              </w:rPr>
+              <w:t xml:space="preserve">, </w:t>
+            </w:r>
+            <w:proofErr w:type="spellStart"/>
+            <w:r>
+              <w:rPr>
+                <w:rFonts w:ascii="Times New Roman" w:hAnsi="Times New Roman"/>
+                <w:i/>
+              </w:rPr>
+              <w:t>zB</w:t>
+            </w:r>
+            <w:proofErr w:type="spellEnd"/>
+            <w:r>
+              <w:rPr>
+                <w:rFonts w:ascii="Times New Roman" w:hAnsi="Times New Roman"/>
+                <w:i/>
+              </w:rPr>
+              <w:t>. Cassandra</w:t>
+            </w:r>
+            <w:r>
+              <w:rPr>
+                <w:rFonts w:ascii="Times New Roman" w:hAnsi="Times New Roman"/>
+                <w:i/>
+              </w:rPr>
+              <w:t xml:space="preserve">, </w:t>
+            </w:r>
+            <w:proofErr w:type="spellStart"/>
+            <w:r>
+              <w:rPr>
+                <w:rFonts w:ascii="Times New Roman" w:hAnsi="Times New Roman"/>
+                <w:i/>
+              </w:rPr>
+              <w:t>MongoDB</w:t>
+            </w:r>
+            <w:proofErr w:type="spellEnd"/>
             <w:r>
               <w:rPr>
                 <w:rFonts w:ascii="Times New Roman" w:hAnsi="Times New Roman"/>
@@ -1788,7 +2038,7 @@
             <w:pPr>
               <w:numPr>
                 <w:ilvl w:val="1"/>
-                <w:numId w:val="11"/>
+                <w:numId w:val="25"/>
               </w:numPr>
               <w:rPr>
                 <w:rFonts w:ascii="Times New Roman" w:hAnsi="Times New Roman"/>
@@ -1832,18 +2082,20 @@
             <w:pPr>
               <w:numPr>
                 <w:ilvl w:val="1"/>
-                <w:numId w:val="11"/>
-              </w:numPr>
-              <w:rPr>
-                <w:rFonts w:ascii="Times New Roman" w:hAnsi="Times New Roman"/>
-              </w:rPr>
-            </w:pPr>
+                <w:numId w:val="25"/>
+              </w:numPr>
+              <w:rPr>
+                <w:rFonts w:ascii="Times New Roman" w:hAnsi="Times New Roman"/>
+              </w:rPr>
+            </w:pPr>
+            <w:proofErr w:type="spellStart"/>
             <w:r>
               <w:rPr>
                 <w:rFonts w:ascii="Times New Roman" w:hAnsi="Times New Roman"/>
               </w:rPr>
               <w:t>Orgware</w:t>
             </w:r>
+            <w:proofErr w:type="spellEnd"/>
           </w:p>
           <w:p>
             <w:pPr>
@@ -1917,7 +2169,7 @@
             <w:pPr>
               <w:numPr>
                 <w:ilvl w:val="1"/>
-                <w:numId w:val="11"/>
+                <w:numId w:val="25"/>
               </w:numPr>
               <w:rPr>
                 <w:rFonts w:ascii="Times New Roman" w:hAnsi="Times New Roman"/>
@@ -2054,7 +2306,7 @@
             <w:pPr>
               <w:numPr>
                 <w:ilvl w:val="1"/>
-                <w:numId w:val="11"/>
+                <w:numId w:val="25"/>
               </w:numPr>
               <w:rPr>
                 <w:rFonts w:ascii="Times New Roman" w:hAnsi="Times New Roman"/>
@@ -2157,7 +2409,7 @@
             <w:pPr>
               <w:numPr>
                 <w:ilvl w:val="1"/>
-                <w:numId w:val="11"/>
+                <w:numId w:val="25"/>
               </w:numPr>
               <w:rPr>
                 <w:rFonts w:ascii="Times New Roman" w:hAnsi="Times New Roman"/>
@@ -2254,7 +2506,7 @@
             <w:pPr>
               <w:numPr>
                 <w:ilvl w:val="1"/>
-                <w:numId w:val="11"/>
+                <w:numId w:val="25"/>
               </w:numPr>
               <w:rPr>
                 <w:rFonts w:ascii="Times New Roman" w:hAnsi="Times New Roman"/>
@@ -2314,7 +2566,6 @@
                 <w:rFonts w:ascii="Times New Roman" w:hAnsi="Times New Roman"/>
                 <w:i/>
               </w:rPr>
-              <w:lastRenderedPageBreak/>
               <w:t>entlang des</w:t>
             </w:r>
             <w:r>
@@ -2322,14 +2573,30 @@
                 <w:rFonts w:ascii="Times New Roman" w:hAnsi="Times New Roman"/>
                 <w:i/>
               </w:rPr>
-              <w:t xml:space="preserve"> API Entwurfs und der importier</w:t>
-            </w:r>
-            <w:r>
-              <w:rPr>
-                <w:rFonts w:ascii="Times New Roman" w:hAnsi="Times New Roman"/>
-                <w:i/>
-              </w:rPr>
-              <w:t xml:space="preserve">baren Messdatenformate erstellen wir die notwendigen Testfälle. </w:t>
+              <w:t xml:space="preserve"> API Entwurfs und der </w:t>
+            </w:r>
+            <w:proofErr w:type="spellStart"/>
+            <w:r>
+              <w:rPr>
+                <w:rFonts w:ascii="Times New Roman" w:hAnsi="Times New Roman"/>
+                <w:i/>
+              </w:rPr>
+              <w:t>importier</w:t>
+            </w:r>
+            <w:r>
+              <w:rPr>
+                <w:rFonts w:ascii="Times New Roman" w:hAnsi="Times New Roman"/>
+                <w:i/>
+              </w:rPr>
+              <w:t>baren</w:t>
+            </w:r>
+            <w:proofErr w:type="spellEnd"/>
+            <w:r>
+              <w:rPr>
+                <w:rFonts w:ascii="Times New Roman" w:hAnsi="Times New Roman"/>
+                <w:i/>
+              </w:rPr>
+              <w:t xml:space="preserve"> Messdatenformate erstellen wir die notwendigen Testfälle. </w:t>
             </w:r>
           </w:p>
           <w:p>
@@ -2350,7 +2617,7 @@
             <w:pPr>
               <w:numPr>
                 <w:ilvl w:val="1"/>
-                <w:numId w:val="11"/>
+                <w:numId w:val="25"/>
               </w:numPr>
               <w:rPr>
                 <w:rFonts w:ascii="Times New Roman" w:hAnsi="Times New Roman"/>
@@ -2633,110 +2900,106 @@
                 <w:rFonts w:ascii="Times New Roman" w:hAnsi="Times New Roman"/>
                 <w:i/>
               </w:rPr>
-              <w:t>es ist zu gewährleisten, dass dieser Zugriff nach dem Import weiterhin besteht, jedoch auf Daten anderer Benutzer nur insoweit als das die Summe der Rollen ermöglicht.</w:t>
-            </w:r>
-          </w:p>
-          <w:p>
-            <w:pPr>
-              <w:rPr>
-                <w:rFonts w:ascii="Times New Roman" w:hAnsi="Times New Roman"/>
-                <w:i/>
-              </w:rPr>
-            </w:pPr>
-          </w:p>
-          <w:p>
-            <w:pPr>
-              <w:tabs>
-                <w:tab w:val="left" w:pos="720"/>
-              </w:tabs>
-              <w:ind w:left="720"/>
-              <w:rPr>
-                <w:rFonts w:ascii="Times New Roman" w:hAnsi="Times New Roman"/>
-                <w:color w:val="FF0000"/>
-              </w:rPr>
-            </w:pPr>
-            <w:r>
-              <w:rPr>
-                <w:rFonts w:ascii="Times New Roman" w:hAnsi="Times New Roman"/>
-                <w:color w:val="FF0000"/>
-              </w:rPr>
-              <w:t xml:space="preserve">Was setzen wir ein: Open Source oder halten wir uns an das was die BAC1 Gruppe gemacht hat? </w:t>
-            </w:r>
-          </w:p>
-          <w:p>
-            <w:pPr>
-              <w:tabs>
-                <w:tab w:val="left" w:pos="720"/>
-              </w:tabs>
-              <w:ind w:left="720"/>
-              <w:rPr>
-                <w:rFonts w:ascii="Times New Roman" w:hAnsi="Times New Roman"/>
-                <w:color w:val="FF0000"/>
-              </w:rPr>
-            </w:pPr>
-            <w:r>
-              <w:rPr>
-                <w:rFonts w:ascii="Times New Roman" w:hAnsi="Times New Roman"/>
-                <w:color w:val="FF0000"/>
-              </w:rPr>
-              <w:t>Was geht sonst?</w:t>
-            </w:r>
-          </w:p>
-          <w:p>
-            <w:pPr>
-              <w:tabs>
-                <w:tab w:val="left" w:pos="720"/>
-              </w:tabs>
-              <w:ind w:left="720"/>
-              <w:rPr>
-                <w:rFonts w:ascii="Times New Roman" w:hAnsi="Times New Roman"/>
-                <w:color w:val="7030A0"/>
-              </w:rPr>
-            </w:pPr>
-            <w:r>
-              <w:rPr>
-                <w:rFonts w:ascii="Times New Roman" w:hAnsi="Times New Roman"/>
-                <w:color w:val="7030A0"/>
-              </w:rPr>
-              <w:t>RED Daten in hoher Auflösung sind 11GB / Tag / Haushalt</w:t>
-            </w:r>
-            <w:r>
-              <w:rPr>
-                <w:rFonts w:ascii="Times New Roman" w:hAnsi="Times New Roman"/>
-                <w:color w:val="7030A0"/>
-              </w:rPr>
-              <w:t xml:space="preserve">. Ich kann mir gut vorstellen, dass das ein typisches Szenario für BigData ist, wo die Analysen auf der Datenbank laufen und nur diese Ergebnisse nach außen gegeben werden. Ich finde hierfür klingt MongoDB recht interessant. </w:t>
-            </w:r>
-            <w:hyperlink r:id="rId7" w:history="1">
-              <w:r>
-                <w:rPr>
-                  <w:rStyle w:val="Hyperlink"/>
-                  <w:rFonts w:ascii="Times New Roman" w:hAnsi="Times New Roman"/>
-                </w:rPr>
-                <w:t>https://www.mongodb.com/use-cases/real-time-analytics</w:t>
-              </w:r>
-            </w:hyperlink>
-          </w:p>
-          <w:p>
-            <w:pPr>
-              <w:tabs>
-                <w:tab w:val="left" w:pos="720"/>
-              </w:tabs>
-              <w:ind w:left="720"/>
-              <w:rPr>
-                <w:rFonts w:ascii="Times New Roman" w:hAnsi="Times New Roman"/>
-                <w:color w:val="7030A0"/>
-              </w:rPr>
-            </w:pPr>
-            <w:r>
-              <w:rPr>
-                <w:rFonts w:ascii="Times New Roman" w:hAnsi="Times New Roman"/>
-                <w:color w:val="7030A0"/>
-              </w:rPr>
-              <w:t>Die RED Daten sind passwortgeschützt, ich werde mal Anfragen ob wir hier die Zugangsdaten bekommen können.</w:t>
+              <w:t>es ist zu gewährleisten, dass dieser Zugriff nach dem Import weiterhin besteht, jedoch auf Daten ande</w:t>
+            </w:r>
+            <w:r>
+              <w:rPr>
+                <w:rFonts w:ascii="Times New Roman" w:hAnsi="Times New Roman"/>
+                <w:i/>
+              </w:rPr>
+              <w:t>rer Benutzer nur insoweit als die</w:t>
+            </w:r>
+            <w:r>
+              <w:rPr>
+                <w:rFonts w:ascii="Times New Roman" w:hAnsi="Times New Roman"/>
+                <w:i/>
+              </w:rPr>
+              <w:t>s die Summe der Rollen ermöglicht.</w:t>
+            </w:r>
+          </w:p>
+          <w:p>
+            <w:pPr>
+              <w:pStyle w:val="Listenabsatz"/>
+              <w:rPr>
+                <w:rFonts w:ascii="Times New Roman" w:hAnsi="Times New Roman"/>
+                <w:i/>
+              </w:rPr>
+            </w:pPr>
+          </w:p>
+          <w:p>
+            <w:pPr>
+              <w:pStyle w:val="Listenabsatz"/>
+              <w:numPr>
+                <w:ilvl w:val="0"/>
+                <w:numId w:val="16"/>
+              </w:numPr>
+              <w:rPr>
+                <w:rFonts w:ascii="Times New Roman" w:hAnsi="Times New Roman"/>
+                <w:i/>
+              </w:rPr>
+            </w:pPr>
+            <w:r>
+              <w:rPr>
+                <w:rFonts w:ascii="Times New Roman" w:hAnsi="Times New Roman"/>
+                <w:i/>
+              </w:rPr>
+              <w:t xml:space="preserve">REDD Daten in hoher Auflösung erfordern viel Speicherplatz, der Importvorgang stellt vor dem Laden der Daten </w:t>
+            </w:r>
+            <w:proofErr w:type="gramStart"/>
+            <w:r>
+              <w:rPr>
+                <w:rFonts w:ascii="Times New Roman" w:hAnsi="Times New Roman"/>
+                <w:i/>
+              </w:rPr>
+              <w:t>sicher</w:t>
+            </w:r>
+            <w:proofErr w:type="gramEnd"/>
+            <w:r>
+              <w:rPr>
+                <w:rFonts w:ascii="Times New Roman" w:hAnsi="Times New Roman"/>
+                <w:i/>
+              </w:rPr>
+              <w:t xml:space="preserve"> dass genug Platz zur Verfügung steht, und Importvorgänge sequentiell abgearbeitet werden.</w:t>
+            </w:r>
+          </w:p>
+          <w:p>
+            <w:pPr>
+              <w:pStyle w:val="Listenabsatz"/>
+              <w:rPr>
+                <w:rFonts w:ascii="Times New Roman" w:hAnsi="Times New Roman"/>
+                <w:i/>
+              </w:rPr>
+            </w:pPr>
+          </w:p>
+          <w:p>
+            <w:pPr>
+              <w:pStyle w:val="Listenabsatz"/>
+              <w:numPr>
+                <w:ilvl w:val="0"/>
+                <w:numId w:val="16"/>
+              </w:numPr>
+              <w:rPr>
+                <w:rFonts w:ascii="Times New Roman" w:hAnsi="Times New Roman"/>
+                <w:i/>
+              </w:rPr>
+            </w:pPr>
+            <w:r>
+              <w:rPr>
+                <w:rFonts w:ascii="Times New Roman" w:hAnsi="Times New Roman"/>
+                <w:i/>
+              </w:rPr>
+              <w:t>Periodische Sicherungskopien sind mit geeigneten Tools anzulegen.</w:t>
             </w:r>
             <w:bookmarkStart w:id="0" w:name="_GoBack"/>
             <w:bookmarkEnd w:id="0"/>
+          </w:p>
+          <w:p>
+            <w:pPr>
+              <w:rPr>
+                <w:rFonts w:ascii="Times New Roman" w:hAnsi="Times New Roman"/>
+                <w:i/>
+              </w:rPr>
+            </w:pPr>
           </w:p>
           <w:p>
             <w:pPr>
@@ -3546,6 +3809,9 @@
                 <w:tab w:val="left" w:pos="720"/>
               </w:tabs>
               <w:ind w:left="720"/>
+              <w:rPr>
+                <w:lang w:val="en-US"/>
+              </w:rPr>
             </w:pPr>
             <w:r>
               <w:rPr>
@@ -3562,7 +3828,7 @@
               </w:rPr>
               <w:t xml:space="preserve"> - Reference Energy Disaggregation Data Set (</w:t>
             </w:r>
-            <w:hyperlink r:id="rId8">
+            <w:hyperlink r:id="rId7">
               <w:r>
                 <w:rPr>
                   <w:rStyle w:val="Internetlink"/>
@@ -3612,7 +3878,7 @@
               </w:rPr>
               <w:t xml:space="preserve"> </w:t>
             </w:r>
-            <w:hyperlink r:id="rId9" w:history="1">
+            <w:hyperlink r:id="rId8" w:history="1">
               <w:r>
                 <w:rPr>
                   <w:rStyle w:val="Hyperlink"/>
@@ -3650,7 +3916,7 @@
               </w:rPr>
               <w:t xml:space="preserve">[2] </w:t>
             </w:r>
-            <w:hyperlink r:id="rId10">
+            <w:hyperlink r:id="rId9">
               <w:r>
                 <w:rPr>
                   <w:rStyle w:val="Internetlink"/>
@@ -3665,29 +3931,25 @@
               <w:rPr>
                 <w:rStyle w:val="Internetlink"/>
                 <w:rFonts w:ascii="Times New Roman" w:hAnsi="Times New Roman"/>
-                <w:lang w:val="en-US"/>
-              </w:rPr>
-            </w:pPr>
-            <w:r>
-              <w:rPr>
-                <w:rFonts w:ascii="Times New Roman" w:hAnsi="Times New Roman"/>
-                <w:lang w:val="en-US"/>
+              </w:rPr>
+            </w:pPr>
+            <w:r>
+              <w:rPr>
+                <w:rFonts w:ascii="Times New Roman" w:hAnsi="Times New Roman"/>
               </w:rPr>
               <w:br/>
             </w:r>
             <w:r>
               <w:rPr>
                 <w:rFonts w:ascii="Times New Roman" w:hAnsi="Times New Roman"/>
-                <w:lang w:val="en-US"/>
               </w:rPr>
               <w:t xml:space="preserve">[3] </w:t>
             </w:r>
-            <w:hyperlink r:id="rId11">
+            <w:hyperlink r:id="rId10">
               <w:r>
                 <w:rPr>
                   <w:rStyle w:val="Internetlink"/>
                   <w:rFonts w:ascii="Times New Roman" w:hAnsi="Times New Roman"/>
-                  <w:lang w:val="en-US"/>
                 </w:rPr>
                 <w:t>http://fortune.com/2016/05/24/big-money-in-energy-big-data/</w:t>
               </w:r>
@@ -3698,7 +3960,6 @@
               <w:rPr>
                 <w:rStyle w:val="Internetlink"/>
                 <w:rFonts w:ascii="Times New Roman" w:hAnsi="Times New Roman"/>
-                <w:lang w:val="en-US"/>
               </w:rPr>
             </w:pPr>
           </w:p>
@@ -3790,7 +4051,7 @@
             <w:pPr>
               <w:numPr>
                 <w:ilvl w:val="1"/>
-                <w:numId w:val="11"/>
+                <w:numId w:val="25"/>
               </w:numPr>
               <w:rPr>
                 <w:rFonts w:ascii="Times New Roman" w:hAnsi="Times New Roman"/>
@@ -3809,7 +4070,7 @@
             <w:pPr>
               <w:numPr>
                 <w:ilvl w:val="1"/>
-                <w:numId w:val="11"/>
+                <w:numId w:val="25"/>
               </w:numPr>
               <w:rPr>
                 <w:rFonts w:ascii="Times New Roman" w:hAnsi="Times New Roman"/>
@@ -3828,7 +4089,7 @@
             <w:pPr>
               <w:numPr>
                 <w:ilvl w:val="1"/>
-                <w:numId w:val="11"/>
+                <w:numId w:val="25"/>
               </w:numPr>
               <w:rPr>
                 <w:rFonts w:ascii="CG Times" w:hAnsi="CG Times"/>
@@ -4157,7 +4418,7 @@
             <w:pPr>
               <w:numPr>
                 <w:ilvl w:val="1"/>
-                <w:numId w:val="11"/>
+                <w:numId w:val="25"/>
               </w:numPr>
               <w:rPr>
                 <w:rFonts w:ascii="Times New Roman" w:hAnsi="Times New Roman"/>
@@ -4174,7 +4435,7 @@
             <w:pPr>
               <w:numPr>
                 <w:ilvl w:val="1"/>
-                <w:numId w:val="11"/>
+                <w:numId w:val="25"/>
               </w:numPr>
               <w:rPr>
                 <w:rFonts w:ascii="Times New Roman" w:hAnsi="Times New Roman"/>
@@ -4191,7 +4452,7 @@
             <w:pPr>
               <w:numPr>
                 <w:ilvl w:val="1"/>
-                <w:numId w:val="11"/>
+                <w:numId w:val="25"/>
               </w:numPr>
               <w:rPr>
                 <w:rFonts w:ascii="Times New Roman" w:hAnsi="Times New Roman"/>
@@ -4208,7 +4469,7 @@
             <w:pPr>
               <w:numPr>
                 <w:ilvl w:val="1"/>
-                <w:numId w:val="11"/>
+                <w:numId w:val="25"/>
               </w:numPr>
               <w:rPr>
                 <w:rFonts w:ascii="Times New Roman" w:hAnsi="Times New Roman"/>
@@ -4319,7 +4580,23 @@
                 <w:i/>
               </w:rPr>
               <w:br/>
-              <w:t>Alle geplanten Veranstaltungen, Events, Ausflüge etc sollen ohne Probleme</w:t>
+              <w:t xml:space="preserve">Alle geplanten Veranstaltungen, Events, Ausflüge </w:t>
+            </w:r>
+            <w:proofErr w:type="spellStart"/>
+            <w:r>
+              <w:rPr>
+                <w:rFonts w:ascii="Times New Roman" w:hAnsi="Times New Roman"/>
+                <w:i/>
+              </w:rPr>
+              <w:t>etc</w:t>
+            </w:r>
+            <w:proofErr w:type="spellEnd"/>
+            <w:r>
+              <w:rPr>
+                <w:rFonts w:ascii="Times New Roman" w:hAnsi="Times New Roman"/>
+                <w:i/>
+              </w:rPr>
+              <w:t xml:space="preserve"> sollen ohne Probleme</w:t>
             </w:r>
           </w:p>
           <w:p>
@@ -4394,7 +4671,7 @@
       </w:r>
     </w:p>
     <w:sectPr>
-      <w:headerReference w:type="default" r:id="rId12"/>
+      <w:headerReference w:type="default" r:id="rId11"/>
       <w:endnotePr>
         <w:numFmt w:val="decimal"/>
       </w:endnotePr>
@@ -4881,8 +5158,8 @@
   <w:abstractNum w:abstractNumId="5" w15:restartNumberingAfterBreak="0">
     <w:nsid w:val="31513B6D"/>
     <w:multiLevelType w:val="hybridMultilevel"/>
-    <w:tmpl w:val="B78ABFCE"/>
-    <w:lvl w:ilvl="0" w:tplc="0407000F">
+    <w:tmpl w:val="9E98C590"/>
+    <w:lvl w:ilvl="0" w:tplc="0C07000F">
       <w:start w:val="1"/>
       <w:numFmt w:val="decimal"/>
       <w:lvlText w:val="%1."/>
@@ -5152,6 +5429,124 @@
     </w:lvl>
   </w:abstractNum>
   <w:abstractNum w:abstractNumId="8" w15:restartNumberingAfterBreak="0">
+    <w:nsid w:val="331C77D5"/>
+    <w:multiLevelType w:val="hybridMultilevel"/>
+    <w:tmpl w:val="0452FF90"/>
+    <w:lvl w:ilvl="0" w:tplc="0C070019">
+      <w:start w:val="1"/>
+      <w:numFmt w:val="lowerLetter"/>
+      <w:lvlText w:val="%1."/>
+      <w:lvlJc w:val="left"/>
+      <w:pPr>
+        <w:tabs>
+          <w:tab w:val="num" w:pos="927"/>
+        </w:tabs>
+        <w:ind w:left="927" w:hanging="360"/>
+      </w:pPr>
+      <w:rPr>
+        <w:rFonts w:hint="default"/>
+      </w:rPr>
+    </w:lvl>
+    <w:lvl w:ilvl="1" w:tplc="04070019">
+      <w:start w:val="1"/>
+      <w:numFmt w:val="lowerLetter"/>
+      <w:lvlText w:val="%2."/>
+      <w:lvlJc w:val="left"/>
+      <w:pPr>
+        <w:tabs>
+          <w:tab w:val="num" w:pos="1647"/>
+        </w:tabs>
+        <w:ind w:left="1647" w:hanging="360"/>
+      </w:pPr>
+    </w:lvl>
+    <w:lvl w:ilvl="2" w:tplc="0407001B">
+      <w:start w:val="1"/>
+      <w:numFmt w:val="lowerRoman"/>
+      <w:lvlText w:val="%3."/>
+      <w:lvlJc w:val="right"/>
+      <w:pPr>
+        <w:tabs>
+          <w:tab w:val="num" w:pos="2367"/>
+        </w:tabs>
+        <w:ind w:left="2367" w:hanging="180"/>
+      </w:pPr>
+    </w:lvl>
+    <w:lvl w:ilvl="3" w:tplc="53DEDBD8">
+      <w:start w:val="1"/>
+      <w:numFmt w:val="upperRoman"/>
+      <w:lvlText w:val="%4."/>
+      <w:lvlJc w:val="left"/>
+      <w:pPr>
+        <w:tabs>
+          <w:tab w:val="num" w:pos="3447"/>
+        </w:tabs>
+        <w:ind w:left="3447" w:hanging="720"/>
+      </w:pPr>
+      <w:rPr>
+        <w:rFonts w:hint="default"/>
+      </w:rPr>
+    </w:lvl>
+    <w:lvl w:ilvl="4" w:tplc="E4EE0B78">
+      <w:numFmt w:val="bullet"/>
+      <w:lvlText w:val="-"/>
+      <w:lvlJc w:val="left"/>
+      <w:pPr>
+        <w:ind w:left="3807" w:hanging="360"/>
+      </w:pPr>
+      <w:rPr>
+        <w:rFonts w:ascii="Times New Roman" w:eastAsia="Times New Roman" w:hAnsi="Times New Roman" w:cs="Times New Roman" w:hint="default"/>
+      </w:rPr>
+    </w:lvl>
+    <w:lvl w:ilvl="5" w:tplc="0407001B" w:tentative="1">
+      <w:start w:val="1"/>
+      <w:numFmt w:val="lowerRoman"/>
+      <w:lvlText w:val="%6."/>
+      <w:lvlJc w:val="right"/>
+      <w:pPr>
+        <w:tabs>
+          <w:tab w:val="num" w:pos="4527"/>
+        </w:tabs>
+        <w:ind w:left="4527" w:hanging="180"/>
+      </w:pPr>
+    </w:lvl>
+    <w:lvl w:ilvl="6" w:tplc="0407000F" w:tentative="1">
+      <w:start w:val="1"/>
+      <w:numFmt w:val="decimal"/>
+      <w:lvlText w:val="%7."/>
+      <w:lvlJc w:val="left"/>
+      <w:pPr>
+        <w:tabs>
+          <w:tab w:val="num" w:pos="5247"/>
+        </w:tabs>
+        <w:ind w:left="5247" w:hanging="360"/>
+      </w:pPr>
+    </w:lvl>
+    <w:lvl w:ilvl="7" w:tplc="04070019" w:tentative="1">
+      <w:start w:val="1"/>
+      <w:numFmt w:val="lowerLetter"/>
+      <w:lvlText w:val="%8."/>
+      <w:lvlJc w:val="left"/>
+      <w:pPr>
+        <w:tabs>
+          <w:tab w:val="num" w:pos="5967"/>
+        </w:tabs>
+        <w:ind w:left="5967" w:hanging="360"/>
+      </w:pPr>
+    </w:lvl>
+    <w:lvl w:ilvl="8" w:tplc="0407001B" w:tentative="1">
+      <w:start w:val="1"/>
+      <w:numFmt w:val="lowerRoman"/>
+      <w:lvlText w:val="%9."/>
+      <w:lvlJc w:val="right"/>
+      <w:pPr>
+        <w:tabs>
+          <w:tab w:val="num" w:pos="6687"/>
+        </w:tabs>
+        <w:ind w:left="6687" w:hanging="180"/>
+      </w:pPr>
+    </w:lvl>
+  </w:abstractNum>
+  <w:abstractNum w:abstractNumId="9" w15:restartNumberingAfterBreak="0">
     <w:nsid w:val="34A6762D"/>
     <w:multiLevelType w:val="hybridMultilevel"/>
     <w:tmpl w:val="B9B62E18"/>
@@ -5237,7 +5632,7 @@
       </w:pPr>
     </w:lvl>
   </w:abstractNum>
-  <w:abstractNum w:abstractNumId="9" w15:restartNumberingAfterBreak="0">
+  <w:abstractNum w:abstractNumId="10" w15:restartNumberingAfterBreak="0">
     <w:nsid w:val="3794697F"/>
     <w:multiLevelType w:val="hybridMultilevel"/>
     <w:tmpl w:val="0136D0F8"/>
@@ -5350,7 +5745,7 @@
       </w:rPr>
     </w:lvl>
   </w:abstractNum>
-  <w:abstractNum w:abstractNumId="10" w15:restartNumberingAfterBreak="0">
+  <w:abstractNum w:abstractNumId="11" w15:restartNumberingAfterBreak="0">
     <w:nsid w:val="3CDD28FB"/>
     <w:multiLevelType w:val="hybridMultilevel"/>
     <w:tmpl w:val="BD1A3ACE"/>
@@ -5463,7 +5858,7 @@
       </w:rPr>
     </w:lvl>
   </w:abstractNum>
-  <w:abstractNum w:abstractNumId="11" w15:restartNumberingAfterBreak="0">
+  <w:abstractNum w:abstractNumId="12" w15:restartNumberingAfterBreak="0">
     <w:nsid w:val="3F876D98"/>
     <w:multiLevelType w:val="hybridMultilevel"/>
     <w:tmpl w:val="95A8B682"/>
@@ -5473,7 +5868,7 @@
       <w:lvlText w:val=""/>
       <w:lvlJc w:val="left"/>
       <w:pPr>
-        <w:ind w:left="720" w:hanging="360"/>
+        <w:ind w:left="1440" w:hanging="360"/>
       </w:pPr>
       <w:rPr>
         <w:rFonts w:ascii="Symbol" w:hAnsi="Symbol" w:hint="default"/>
@@ -5485,7 +5880,7 @@
       <w:lvlText w:val="o"/>
       <w:lvlJc w:val="left"/>
       <w:pPr>
-        <w:ind w:left="1440" w:hanging="360"/>
+        <w:ind w:left="2160" w:hanging="360"/>
       </w:pPr>
       <w:rPr>
         <w:rFonts w:ascii="Courier New" w:hAnsi="Courier New" w:cs="Courier New" w:hint="default"/>
@@ -5497,7 +5892,7 @@
       <w:lvlText w:val=""/>
       <w:lvlJc w:val="left"/>
       <w:pPr>
-        <w:ind w:left="2160" w:hanging="360"/>
+        <w:ind w:left="2880" w:hanging="360"/>
       </w:pPr>
       <w:rPr>
         <w:rFonts w:ascii="Wingdings" w:hAnsi="Wingdings" w:hint="default"/>
@@ -5509,7 +5904,7 @@
       <w:lvlText w:val=""/>
       <w:lvlJc w:val="left"/>
       <w:pPr>
-        <w:ind w:left="2880" w:hanging="360"/>
+        <w:ind w:left="3600" w:hanging="360"/>
       </w:pPr>
       <w:rPr>
         <w:rFonts w:ascii="Symbol" w:hAnsi="Symbol" w:hint="default"/>
@@ -5521,7 +5916,7 @@
       <w:lvlText w:val="o"/>
       <w:lvlJc w:val="left"/>
       <w:pPr>
-        <w:ind w:left="3600" w:hanging="360"/>
+        <w:ind w:left="4320" w:hanging="360"/>
       </w:pPr>
       <w:rPr>
         <w:rFonts w:ascii="Courier New" w:hAnsi="Courier New" w:cs="Courier New" w:hint="default"/>
@@ -5533,7 +5928,7 @@
       <w:lvlText w:val=""/>
       <w:lvlJc w:val="left"/>
       <w:pPr>
-        <w:ind w:left="4320" w:hanging="360"/>
+        <w:ind w:left="5040" w:hanging="360"/>
       </w:pPr>
       <w:rPr>
         <w:rFonts w:ascii="Wingdings" w:hAnsi="Wingdings" w:hint="default"/>
@@ -5545,7 +5940,7 @@
       <w:lvlText w:val=""/>
       <w:lvlJc w:val="left"/>
       <w:pPr>
-        <w:ind w:left="5040" w:hanging="360"/>
+        <w:ind w:left="5760" w:hanging="360"/>
       </w:pPr>
       <w:rPr>
         <w:rFonts w:ascii="Symbol" w:hAnsi="Symbol" w:hint="default"/>
@@ -5557,7 +5952,7 @@
       <w:lvlText w:val="o"/>
       <w:lvlJc w:val="left"/>
       <w:pPr>
-        <w:ind w:left="5760" w:hanging="360"/>
+        <w:ind w:left="6480" w:hanging="360"/>
       </w:pPr>
       <w:rPr>
         <w:rFonts w:ascii="Courier New" w:hAnsi="Courier New" w:cs="Courier New" w:hint="default"/>
@@ -5569,14 +5964,14 @@
       <w:lvlText w:val=""/>
       <w:lvlJc w:val="left"/>
       <w:pPr>
-        <w:ind w:left="6480" w:hanging="360"/>
+        <w:ind w:left="7200" w:hanging="360"/>
       </w:pPr>
       <w:rPr>
         <w:rFonts w:ascii="Wingdings" w:hAnsi="Wingdings" w:hint="default"/>
       </w:rPr>
     </w:lvl>
   </w:abstractNum>
-  <w:abstractNum w:abstractNumId="12" w15:restartNumberingAfterBreak="0">
+  <w:abstractNum w:abstractNumId="13" w15:restartNumberingAfterBreak="0">
     <w:nsid w:val="40FE0103"/>
     <w:multiLevelType w:val="hybridMultilevel"/>
     <w:tmpl w:val="850238C8"/>
@@ -5689,7 +6084,7 @@
       </w:rPr>
     </w:lvl>
   </w:abstractNum>
-  <w:abstractNum w:abstractNumId="13" w15:restartNumberingAfterBreak="0">
+  <w:abstractNum w:abstractNumId="14" w15:restartNumberingAfterBreak="0">
     <w:nsid w:val="4A62522B"/>
     <w:multiLevelType w:val="hybridMultilevel"/>
     <w:tmpl w:val="719C0B1C"/>
@@ -5699,7 +6094,7 @@
       <w:lvlText w:val=""/>
       <w:lvlJc w:val="left"/>
       <w:pPr>
-        <w:ind w:left="720" w:hanging="360"/>
+        <w:ind w:left="1440" w:hanging="360"/>
       </w:pPr>
       <w:rPr>
         <w:rFonts w:ascii="Symbol" w:hAnsi="Symbol" w:hint="default"/>
@@ -5711,7 +6106,7 @@
       <w:lvlText w:val="o"/>
       <w:lvlJc w:val="left"/>
       <w:pPr>
-        <w:ind w:left="1440" w:hanging="360"/>
+        <w:ind w:left="2160" w:hanging="360"/>
       </w:pPr>
       <w:rPr>
         <w:rFonts w:ascii="Courier New" w:hAnsi="Courier New" w:cs="Courier New" w:hint="default"/>
@@ -5723,7 +6118,7 @@
       <w:lvlText w:val=""/>
       <w:lvlJc w:val="left"/>
       <w:pPr>
-        <w:ind w:left="2160" w:hanging="360"/>
+        <w:ind w:left="2880" w:hanging="360"/>
       </w:pPr>
       <w:rPr>
         <w:rFonts w:ascii="Wingdings" w:hAnsi="Wingdings" w:hint="default"/>
@@ -5735,7 +6130,7 @@
       <w:lvlText w:val=""/>
       <w:lvlJc w:val="left"/>
       <w:pPr>
-        <w:ind w:left="2880" w:hanging="360"/>
+        <w:ind w:left="3600" w:hanging="360"/>
       </w:pPr>
       <w:rPr>
         <w:rFonts w:ascii="Symbol" w:hAnsi="Symbol" w:hint="default"/>
@@ -5747,7 +6142,7 @@
       <w:lvlText w:val="o"/>
       <w:lvlJc w:val="left"/>
       <w:pPr>
-        <w:ind w:left="3600" w:hanging="360"/>
+        <w:ind w:left="4320" w:hanging="360"/>
       </w:pPr>
       <w:rPr>
         <w:rFonts w:ascii="Courier New" w:hAnsi="Courier New" w:cs="Courier New" w:hint="default"/>
@@ -5759,7 +6154,7 @@
       <w:lvlText w:val=""/>
       <w:lvlJc w:val="left"/>
       <w:pPr>
-        <w:ind w:left="4320" w:hanging="360"/>
+        <w:ind w:left="5040" w:hanging="360"/>
       </w:pPr>
       <w:rPr>
         <w:rFonts w:ascii="Wingdings" w:hAnsi="Wingdings" w:hint="default"/>
@@ -5771,7 +6166,7 @@
       <w:lvlText w:val=""/>
       <w:lvlJc w:val="left"/>
       <w:pPr>
-        <w:ind w:left="5040" w:hanging="360"/>
+        <w:ind w:left="5760" w:hanging="360"/>
       </w:pPr>
       <w:rPr>
         <w:rFonts w:ascii="Symbol" w:hAnsi="Symbol" w:hint="default"/>
@@ -5783,7 +6178,7 @@
       <w:lvlText w:val="o"/>
       <w:lvlJc w:val="left"/>
       <w:pPr>
-        <w:ind w:left="5760" w:hanging="360"/>
+        <w:ind w:left="6480" w:hanging="360"/>
       </w:pPr>
       <w:rPr>
         <w:rFonts w:ascii="Courier New" w:hAnsi="Courier New" w:cs="Courier New" w:hint="default"/>
@@ -5795,14 +6190,14 @@
       <w:lvlText w:val=""/>
       <w:lvlJc w:val="left"/>
       <w:pPr>
-        <w:ind w:left="6480" w:hanging="360"/>
+        <w:ind w:left="7200" w:hanging="360"/>
       </w:pPr>
       <w:rPr>
         <w:rFonts w:ascii="Wingdings" w:hAnsi="Wingdings" w:hint="default"/>
       </w:rPr>
     </w:lvl>
   </w:abstractNum>
-  <w:abstractNum w:abstractNumId="14" w15:restartNumberingAfterBreak="0">
+  <w:abstractNum w:abstractNumId="15" w15:restartNumberingAfterBreak="0">
     <w:nsid w:val="4BDB6592"/>
     <w:multiLevelType w:val="multilevel"/>
     <w:tmpl w:val="996E76BC"/>
@@ -6032,7 +6427,125 @@
       </w:rPr>
     </w:lvl>
   </w:abstractNum>
-  <w:abstractNum w:abstractNumId="15" w15:restartNumberingAfterBreak="0">
+  <w:abstractNum w:abstractNumId="16" w15:restartNumberingAfterBreak="0">
+    <w:nsid w:val="6B4809CA"/>
+    <w:multiLevelType w:val="hybridMultilevel"/>
+    <w:tmpl w:val="068C90DC"/>
+    <w:lvl w:ilvl="0" w:tplc="0C07000F">
+      <w:start w:val="1"/>
+      <w:numFmt w:val="decimal"/>
+      <w:lvlText w:val="%1."/>
+      <w:lvlJc w:val="left"/>
+      <w:pPr>
+        <w:tabs>
+          <w:tab w:val="num" w:pos="927"/>
+        </w:tabs>
+        <w:ind w:left="927" w:hanging="360"/>
+      </w:pPr>
+      <w:rPr>
+        <w:rFonts w:hint="default"/>
+      </w:rPr>
+    </w:lvl>
+    <w:lvl w:ilvl="1" w:tplc="04070019">
+      <w:start w:val="1"/>
+      <w:numFmt w:val="lowerLetter"/>
+      <w:lvlText w:val="%2."/>
+      <w:lvlJc w:val="left"/>
+      <w:pPr>
+        <w:tabs>
+          <w:tab w:val="num" w:pos="1647"/>
+        </w:tabs>
+        <w:ind w:left="1647" w:hanging="360"/>
+      </w:pPr>
+    </w:lvl>
+    <w:lvl w:ilvl="2" w:tplc="0407001B">
+      <w:start w:val="1"/>
+      <w:numFmt w:val="lowerRoman"/>
+      <w:lvlText w:val="%3."/>
+      <w:lvlJc w:val="right"/>
+      <w:pPr>
+        <w:tabs>
+          <w:tab w:val="num" w:pos="2367"/>
+        </w:tabs>
+        <w:ind w:left="2367" w:hanging="180"/>
+      </w:pPr>
+    </w:lvl>
+    <w:lvl w:ilvl="3" w:tplc="53DEDBD8">
+      <w:start w:val="1"/>
+      <w:numFmt w:val="upperRoman"/>
+      <w:lvlText w:val="%4."/>
+      <w:lvlJc w:val="left"/>
+      <w:pPr>
+        <w:tabs>
+          <w:tab w:val="num" w:pos="3447"/>
+        </w:tabs>
+        <w:ind w:left="3447" w:hanging="720"/>
+      </w:pPr>
+      <w:rPr>
+        <w:rFonts w:hint="default"/>
+      </w:rPr>
+    </w:lvl>
+    <w:lvl w:ilvl="4" w:tplc="E4EE0B78">
+      <w:numFmt w:val="bullet"/>
+      <w:lvlText w:val="-"/>
+      <w:lvlJc w:val="left"/>
+      <w:pPr>
+        <w:ind w:left="3807" w:hanging="360"/>
+      </w:pPr>
+      <w:rPr>
+        <w:rFonts w:ascii="Times New Roman" w:eastAsia="Times New Roman" w:hAnsi="Times New Roman" w:cs="Times New Roman" w:hint="default"/>
+      </w:rPr>
+    </w:lvl>
+    <w:lvl w:ilvl="5" w:tplc="0407001B" w:tentative="1">
+      <w:start w:val="1"/>
+      <w:numFmt w:val="lowerRoman"/>
+      <w:lvlText w:val="%6."/>
+      <w:lvlJc w:val="right"/>
+      <w:pPr>
+        <w:tabs>
+          <w:tab w:val="num" w:pos="4527"/>
+        </w:tabs>
+        <w:ind w:left="4527" w:hanging="180"/>
+      </w:pPr>
+    </w:lvl>
+    <w:lvl w:ilvl="6" w:tplc="0407000F" w:tentative="1">
+      <w:start w:val="1"/>
+      <w:numFmt w:val="decimal"/>
+      <w:lvlText w:val="%7."/>
+      <w:lvlJc w:val="left"/>
+      <w:pPr>
+        <w:tabs>
+          <w:tab w:val="num" w:pos="5247"/>
+        </w:tabs>
+        <w:ind w:left="5247" w:hanging="360"/>
+      </w:pPr>
+    </w:lvl>
+    <w:lvl w:ilvl="7" w:tplc="04070019" w:tentative="1">
+      <w:start w:val="1"/>
+      <w:numFmt w:val="lowerLetter"/>
+      <w:lvlText w:val="%8."/>
+      <w:lvlJc w:val="left"/>
+      <w:pPr>
+        <w:tabs>
+          <w:tab w:val="num" w:pos="5967"/>
+        </w:tabs>
+        <w:ind w:left="5967" w:hanging="360"/>
+      </w:pPr>
+    </w:lvl>
+    <w:lvl w:ilvl="8" w:tplc="0407001B" w:tentative="1">
+      <w:start w:val="1"/>
+      <w:numFmt w:val="lowerRoman"/>
+      <w:lvlText w:val="%9."/>
+      <w:lvlJc w:val="right"/>
+      <w:pPr>
+        <w:tabs>
+          <w:tab w:val="num" w:pos="6687"/>
+        </w:tabs>
+        <w:ind w:left="6687" w:hanging="180"/>
+      </w:pPr>
+    </w:lvl>
+  </w:abstractNum>
+  <w:abstractNum w:abstractNumId="17" w15:restartNumberingAfterBreak="0">
     <w:nsid w:val="75AC0611"/>
     <w:multiLevelType w:val="hybridMultilevel"/>
     <w:tmpl w:val="EBE2BEFA"/>
@@ -6145,7 +6658,7 @@
       </w:rPr>
     </w:lvl>
   </w:abstractNum>
-  <w:abstractNum w:abstractNumId="16" w15:restartNumberingAfterBreak="0">
+  <w:abstractNum w:abstractNumId="18" w15:restartNumberingAfterBreak="0">
     <w:nsid w:val="7AF60639"/>
     <w:multiLevelType w:val="hybridMultilevel"/>
     <w:tmpl w:val="CA5E0B80"/>
@@ -6231,7 +6744,7 @@
       </w:pPr>
     </w:lvl>
   </w:abstractNum>
-  <w:abstractNum w:abstractNumId="17" w15:restartNumberingAfterBreak="0">
+  <w:abstractNum w:abstractNumId="19" w15:restartNumberingAfterBreak="0">
     <w:nsid w:val="7B8E3D76"/>
     <w:multiLevelType w:val="hybridMultilevel"/>
     <w:tmpl w:val="17D0FC2E"/>
@@ -6456,37 +6969,43 @@
     <w:abstractNumId w:val="0"/>
   </w:num>
   <w:num w:numId="14">
-    <w:abstractNumId w:val="17"/>
+    <w:abstractNumId w:val="19"/>
   </w:num>
   <w:num w:numId="15">
-    <w:abstractNumId w:val="11"/>
+    <w:abstractNumId w:val="12"/>
   </w:num>
   <w:num w:numId="16">
-    <w:abstractNumId w:val="13"/>
+    <w:abstractNumId w:val="14"/>
   </w:num>
   <w:num w:numId="17">
     <w:abstractNumId w:val="3"/>
   </w:num>
   <w:num w:numId="18">
-    <w:abstractNumId w:val="14"/>
+    <w:abstractNumId w:val="15"/>
   </w:num>
   <w:num w:numId="19">
-    <w:abstractNumId w:val="12"/>
+    <w:abstractNumId w:val="13"/>
   </w:num>
   <w:num w:numId="20">
-    <w:abstractNumId w:val="15"/>
+    <w:abstractNumId w:val="17"/>
   </w:num>
   <w:num w:numId="21">
+    <w:abstractNumId w:val="11"/>
+  </w:num>
+  <w:num w:numId="22">
+    <w:abstractNumId w:val="9"/>
+  </w:num>
+  <w:num w:numId="23">
+    <w:abstractNumId w:val="18"/>
+  </w:num>
+  <w:num w:numId="24">
     <w:abstractNumId w:val="10"/>
   </w:num>
-  <w:num w:numId="22">
-    <w:abstractNumId w:val="8"/>
-  </w:num>
-  <w:num w:numId="23">
+  <w:num w:numId="25">
     <w:abstractNumId w:val="16"/>
   </w:num>
-  <w:num w:numId="24">
-    <w:abstractNumId w:val="9"/>
+  <w:num w:numId="26">
+    <w:abstractNumId w:val="8"/>
   </w:num>
 </w:numbering>
 </file>
@@ -6898,6 +7417,7 @@
   <w:style w:type="character" w:default="1" w:styleId="Absatz-Standardschriftart">
     <w:name w:val="Default Paragraph Font"/>
     <w:uiPriority w:val="1"/>
+    <w:semiHidden/>
     <w:unhideWhenUsed/>
   </w:style>
   <w:style w:type="table" w:default="1" w:styleId="NormaleTabelle">

</xml_diff>

<commit_message>
Punkt 10 lieblos ergänzt
</commit_message>
<xml_diff>
--- a/Projekt/Pflichtenheft_FORMATIERT.docx
+++ b/Projekt/Pflichtenheft_FORMATIERT.docx
@@ -105,27 +105,7 @@
                 <w:iCs/>
                 <w:lang w:val="de-DE"/>
               </w:rPr>
-              <w:t>Erstellung einer JRZ Demodatenbank (</w:t>
-            </w:r>
-            <w:proofErr w:type="spellStart"/>
-            <w:r>
-              <w:rPr>
-                <w:rFonts w:ascii="CG Times" w:hAnsi="CG Times"/>
-                <w:i/>
-                <w:iCs/>
-                <w:lang w:val="de-DE"/>
-              </w:rPr>
-              <w:t>DemoDB</w:t>
-            </w:r>
-            <w:proofErr w:type="spellEnd"/>
-            <w:r>
-              <w:rPr>
-                <w:rFonts w:ascii="CG Times" w:hAnsi="CG Times"/>
-                <w:i/>
-                <w:iCs/>
-                <w:lang w:val="de-DE"/>
-              </w:rPr>
-              <w:t>)</w:t>
+              <w:t>Erstellung einer JRZ Demodatenbank (DemoDB)</w:t>
             </w:r>
           </w:p>
           <w:p>
@@ -206,16 +186,8 @@
               <w:rPr>
                 <w:rFonts w:ascii="Times New Roman" w:hAnsi="Times New Roman"/>
               </w:rPr>
-              <w:t xml:space="preserve">DI Fabian Knirsch, </w:t>
-            </w:r>
-            <w:proofErr w:type="spellStart"/>
-            <w:r>
-              <w:rPr>
-                <w:rFonts w:ascii="Times New Roman" w:hAnsi="Times New Roman"/>
-              </w:rPr>
-              <w:t>BSc</w:t>
-            </w:r>
-            <w:proofErr w:type="spellEnd"/>
+              <w:t>DI Fabian Knirsch, BSc</w:t>
+            </w:r>
           </w:p>
           <w:p>
             <w:pPr>
@@ -308,37 +280,21 @@
               <w:rPr>
                 <w:rFonts w:ascii="Times New Roman" w:hAnsi="Times New Roman"/>
               </w:rPr>
-              <w:t xml:space="preserve">Isidor Reimar Klammer, </w:t>
-            </w:r>
-            <w:proofErr w:type="spellStart"/>
-            <w:r>
-              <w:rPr>
-                <w:rFonts w:ascii="Times New Roman" w:hAnsi="Times New Roman"/>
-              </w:rPr>
-              <w:t>BSc</w:t>
-            </w:r>
-            <w:proofErr w:type="spellEnd"/>
-          </w:p>
-          <w:p>
-            <w:pPr>
-              <w:rPr>
-                <w:rFonts w:ascii="Times New Roman" w:hAnsi="Times New Roman"/>
-              </w:rPr>
-            </w:pPr>
-            <w:r>
-              <w:rPr>
-                <w:rFonts w:ascii="Times New Roman" w:hAnsi="Times New Roman"/>
-              </w:rPr>
-              <w:t xml:space="preserve">Christopher Wieland, </w:t>
-            </w:r>
-            <w:proofErr w:type="spellStart"/>
-            <w:r>
-              <w:rPr>
-                <w:rFonts w:ascii="Times New Roman" w:hAnsi="Times New Roman"/>
-              </w:rPr>
-              <w:t>BSc</w:t>
-            </w:r>
-            <w:proofErr w:type="spellEnd"/>
+              <w:t>Isidor Reimar Klammer, BSc</w:t>
+            </w:r>
+          </w:p>
+          <w:p>
+            <w:pPr>
+              <w:rPr>
+                <w:rFonts w:ascii="Times New Roman" w:hAnsi="Times New Roman"/>
+              </w:rPr>
+            </w:pPr>
+            <w:r>
+              <w:rPr>
+                <w:rFonts w:ascii="Times New Roman" w:hAnsi="Times New Roman"/>
+              </w:rPr>
+              <w:t>Christopher Wieland, BSc</w:t>
+            </w:r>
           </w:p>
           <w:p>
             <w:pPr>
@@ -352,16 +308,8 @@
               <w:rPr>
                 <w:rFonts w:ascii="Times New Roman" w:hAnsi="Times New Roman"/>
               </w:rPr>
-              <w:t xml:space="preserve">Maximilian Unterrainer, </w:t>
-            </w:r>
-            <w:proofErr w:type="spellStart"/>
-            <w:r>
-              <w:rPr>
-                <w:rFonts w:ascii="Times New Roman" w:hAnsi="Times New Roman"/>
-              </w:rPr>
-              <w:t>BSc</w:t>
-            </w:r>
-            <w:proofErr w:type="spellEnd"/>
+              <w:t>Maximilian Unterrainer, BSc</w:t>
+            </w:r>
           </w:p>
         </w:tc>
       </w:tr>
@@ -1243,7 +1191,6 @@
               </w:rPr>
               <w:t xml:space="preserve">estlegen der </w:t>
             </w:r>
-            <w:proofErr w:type="spellStart"/>
             <w:r>
               <w:rPr>
                 <w:rFonts w:ascii="Times New Roman" w:hAnsi="Times New Roman"/>
@@ -1251,7 +1198,6 @@
               </w:rPr>
               <w:t>importierbaren</w:t>
             </w:r>
-            <w:proofErr w:type="spellEnd"/>
             <w:r>
               <w:rPr>
                 <w:rFonts w:ascii="Times New Roman" w:hAnsi="Times New Roman"/>
@@ -1301,21 +1247,12 @@
               </w:rPr>
               <w:t xml:space="preserve">emeinsames Format der Messdaten (Art der Werte, </w:t>
             </w:r>
-            <w:proofErr w:type="spellStart"/>
-            <w:r>
-              <w:rPr>
-                <w:rFonts w:ascii="Times New Roman" w:hAnsi="Times New Roman"/>
-                <w:i/>
-              </w:rPr>
-              <w:t>Timestamp</w:t>
-            </w:r>
-            <w:proofErr w:type="spellEnd"/>
-            <w:r>
-              <w:rPr>
-                <w:rFonts w:ascii="Times New Roman" w:hAnsi="Times New Roman"/>
-                <w:i/>
-              </w:rPr>
-              <w:t>, etc.</w:t>
+            <w:r>
+              <w:rPr>
+                <w:rFonts w:ascii="Times New Roman" w:hAnsi="Times New Roman"/>
+                <w:i/>
+              </w:rPr>
+              <w:t>Timestamp, etc.</w:t>
             </w:r>
             <w:r>
               <w:rPr>
@@ -1726,23 +1663,7 @@
                 <w:i/>
               </w:rPr>
               <w:lastRenderedPageBreak/>
-              <w:t xml:space="preserve">Energiesparpotenzial, andererseits erwarten </w:t>
-            </w:r>
-            <w:proofErr w:type="spellStart"/>
-            <w:r>
-              <w:rPr>
-                <w:rFonts w:ascii="Times New Roman" w:hAnsi="Times New Roman"/>
-                <w:i/>
-              </w:rPr>
-              <w:t>Businessleader</w:t>
-            </w:r>
-            <w:proofErr w:type="spellEnd"/>
-            <w:r>
-              <w:rPr>
-                <w:rFonts w:ascii="Times New Roman" w:hAnsi="Times New Roman"/>
-                <w:i/>
-              </w:rPr>
-              <w:t xml:space="preserve"> [3] mögliche große Ertragschancen.</w:t>
+              <w:t>Energiesparpotenzial, andererseits erwarten Businessleader [3] mögliche große Ertragschancen.</w:t>
             </w:r>
           </w:p>
           <w:p>
@@ -1882,72 +1803,15 @@
                 <w:rFonts w:ascii="Times New Roman" w:hAnsi="Times New Roman"/>
                 <w:i/>
               </w:rPr>
-              <w:t xml:space="preserve">Datenbanksystem: RDBMS, Sternschema nach DWH, </w:t>
-            </w:r>
-            <w:proofErr w:type="spellStart"/>
-            <w:r>
-              <w:rPr>
-                <w:rFonts w:ascii="Times New Roman" w:hAnsi="Times New Roman"/>
-                <w:i/>
-              </w:rPr>
-              <w:t>NoSQL</w:t>
-            </w:r>
-            <w:proofErr w:type="spellEnd"/>
-            <w:r>
-              <w:rPr>
-                <w:rFonts w:ascii="Times New Roman" w:hAnsi="Times New Roman"/>
-                <w:i/>
-              </w:rPr>
-              <w:t xml:space="preserve"> (</w:t>
-            </w:r>
-            <w:proofErr w:type="spellStart"/>
-            <w:r>
-              <w:rPr>
-                <w:rFonts w:ascii="Times New Roman" w:hAnsi="Times New Roman"/>
-                <w:i/>
-              </w:rPr>
-              <w:t>Keystore</w:t>
-            </w:r>
-            <w:proofErr w:type="spellEnd"/>
-            <w:r>
-              <w:rPr>
-                <w:rFonts w:ascii="Times New Roman" w:hAnsi="Times New Roman"/>
-                <w:i/>
-              </w:rPr>
-              <w:t xml:space="preserve">, </w:t>
-            </w:r>
-            <w:proofErr w:type="spellStart"/>
-            <w:r>
-              <w:rPr>
-                <w:rFonts w:ascii="Times New Roman" w:hAnsi="Times New Roman"/>
-                <w:i/>
-              </w:rPr>
-              <w:t>zB</w:t>
-            </w:r>
-            <w:proofErr w:type="spellEnd"/>
-            <w:r>
-              <w:rPr>
-                <w:rFonts w:ascii="Times New Roman" w:hAnsi="Times New Roman"/>
-                <w:i/>
-              </w:rPr>
-              <w:t>. Cassandra</w:t>
-            </w:r>
-            <w:r>
-              <w:rPr>
-                <w:rFonts w:ascii="Times New Roman" w:hAnsi="Times New Roman"/>
-                <w:i/>
-              </w:rPr>
-              <w:t xml:space="preserve">, </w:t>
-            </w:r>
-            <w:proofErr w:type="spellStart"/>
-            <w:r>
-              <w:rPr>
-                <w:rFonts w:ascii="Times New Roman" w:hAnsi="Times New Roman"/>
-                <w:i/>
-              </w:rPr>
-              <w:t>MongoDB</w:t>
-            </w:r>
-            <w:proofErr w:type="spellEnd"/>
+              <w:t>Datenbanksystem: RDBMS, Sternschema nach DWH, NoSQL (Keystore, zB. Cassandra</w:t>
+            </w:r>
+            <w:r>
+              <w:rPr>
+                <w:rFonts w:ascii="Times New Roman" w:hAnsi="Times New Roman"/>
+                <w:i/>
+              </w:rPr>
+              <w:t>, MongoDB</w:t>
+            </w:r>
             <w:r>
               <w:rPr>
                 <w:rFonts w:ascii="Times New Roman" w:hAnsi="Times New Roman"/>
@@ -2088,14 +1952,12 @@
                 <w:rFonts w:ascii="Times New Roman" w:hAnsi="Times New Roman"/>
               </w:rPr>
             </w:pPr>
-            <w:proofErr w:type="spellStart"/>
             <w:r>
               <w:rPr>
                 <w:rFonts w:ascii="Times New Roman" w:hAnsi="Times New Roman"/>
               </w:rPr>
               <w:t>Orgware</w:t>
             </w:r>
-            <w:proofErr w:type="spellEnd"/>
           </w:p>
           <w:p>
             <w:pPr>
@@ -2573,30 +2435,14 @@
                 <w:rFonts w:ascii="Times New Roman" w:hAnsi="Times New Roman"/>
                 <w:i/>
               </w:rPr>
-              <w:t xml:space="preserve"> API Entwurfs und der </w:t>
-            </w:r>
-            <w:proofErr w:type="spellStart"/>
-            <w:r>
-              <w:rPr>
-                <w:rFonts w:ascii="Times New Roman" w:hAnsi="Times New Roman"/>
-                <w:i/>
-              </w:rPr>
-              <w:t>importier</w:t>
-            </w:r>
-            <w:r>
-              <w:rPr>
-                <w:rFonts w:ascii="Times New Roman" w:hAnsi="Times New Roman"/>
-                <w:i/>
-              </w:rPr>
-              <w:t>baren</w:t>
-            </w:r>
-            <w:proofErr w:type="spellEnd"/>
-            <w:r>
-              <w:rPr>
-                <w:rFonts w:ascii="Times New Roman" w:hAnsi="Times New Roman"/>
-                <w:i/>
-              </w:rPr>
-              <w:t xml:space="preserve"> Messdatenformate erstellen wir die notwendigen Testfälle. </w:t>
+              <w:t xml:space="preserve"> API Entwurfs und der importier</w:t>
+            </w:r>
+            <w:r>
+              <w:rPr>
+                <w:rFonts w:ascii="Times New Roman" w:hAnsi="Times New Roman"/>
+                <w:i/>
+              </w:rPr>
+              <w:t xml:space="preserve">baren Messdatenformate erstellen wir die notwendigen Testfälle. </w:t>
             </w:r>
           </w:p>
           <w:p>
@@ -2943,23 +2789,7 @@
                 <w:rFonts w:ascii="Times New Roman" w:hAnsi="Times New Roman"/>
                 <w:i/>
               </w:rPr>
-              <w:t xml:space="preserve">REDD Daten in hoher Auflösung erfordern viel Speicherplatz, der Importvorgang stellt vor dem Laden der Daten </w:t>
-            </w:r>
-            <w:proofErr w:type="gramStart"/>
-            <w:r>
-              <w:rPr>
-                <w:rFonts w:ascii="Times New Roman" w:hAnsi="Times New Roman"/>
-                <w:i/>
-              </w:rPr>
-              <w:t>sicher</w:t>
-            </w:r>
-            <w:proofErr w:type="gramEnd"/>
-            <w:r>
-              <w:rPr>
-                <w:rFonts w:ascii="Times New Roman" w:hAnsi="Times New Roman"/>
-                <w:i/>
-              </w:rPr>
-              <w:t xml:space="preserve"> dass genug Platz zur Verfügung steht, und Importvorgänge sequentiell abgearbeitet werden.</w:t>
+              <w:t>REDD Daten in hoher Auflösung erfordern viel Speicherplatz, der Importvorgang stellt vor dem Laden der Daten sicher dass genug Platz zur Verfügung steht, und Importvorgänge sequentiell abgearbeitet werden.</w:t>
             </w:r>
           </w:p>
           <w:p>
@@ -2990,8 +2820,6 @@
               </w:rPr>
               <w:t>Periodische Sicherungskopien sind mit geeigneten Tools anzulegen.</w:t>
             </w:r>
-            <w:bookmarkStart w:id="0" w:name="_GoBack"/>
-            <w:bookmarkEnd w:id="0"/>
           </w:p>
           <w:p>
             <w:pPr>
@@ -3196,7 +3024,23 @@
                 <w:rFonts w:ascii="Times New Roman" w:hAnsi="Times New Roman"/>
                 <w:i/>
               </w:rPr>
-              <w:t>Positiv: Abnahme der Spezifikation, API, Test Cases sind erfüllt.</w:t>
+              <w:t xml:space="preserve">Positiv: </w:t>
+            </w:r>
+            <w:r>
+              <w:rPr>
+                <w:rFonts w:ascii="Times New Roman" w:hAnsi="Times New Roman"/>
+                <w:i/>
+              </w:rPr>
+              <w:t xml:space="preserve">Übergabe der Software, Handbuch, Installationsanleitung </w:t>
+            </w:r>
+            <w:bookmarkStart w:id="0" w:name="_GoBack"/>
+            <w:bookmarkEnd w:id="0"/>
+            <w:r>
+              <w:rPr>
+                <w:rFonts w:ascii="Times New Roman" w:hAnsi="Times New Roman"/>
+                <w:i/>
+              </w:rPr>
+              <w:t>Abnahme der Spezifikation, API, Test Cases sind erfüllt.</w:t>
             </w:r>
           </w:p>
           <w:p>
@@ -3863,6 +3707,9 @@
               <w:tabs>
                 <w:tab w:val="left" w:pos="720"/>
               </w:tabs>
+              <w:rPr>
+                <w:lang w:val="en-US"/>
+              </w:rPr>
             </w:pPr>
             <w:r>
               <w:rPr>
@@ -3903,16 +3750,21 @@
               <w:tabs>
                 <w:tab w:val="left" w:pos="720"/>
               </w:tabs>
-            </w:pPr>
-            <w:r>
-              <w:rPr>
-                <w:rFonts w:ascii="Times New Roman" w:hAnsi="Times New Roman"/>
+              <w:rPr>
+                <w:lang w:val="en-US"/>
+              </w:rPr>
+            </w:pPr>
+            <w:r>
+              <w:rPr>
+                <w:rFonts w:ascii="Times New Roman" w:hAnsi="Times New Roman"/>
+                <w:lang w:val="en-US"/>
               </w:rPr>
               <w:br/>
             </w:r>
             <w:r>
               <w:rPr>
                 <w:rFonts w:ascii="Times New Roman" w:hAnsi="Times New Roman"/>
+                <w:lang w:val="en-US"/>
               </w:rPr>
               <w:t xml:space="preserve">[2] </w:t>
             </w:r>
@@ -3921,6 +3773,7 @@
                 <w:rPr>
                   <w:rStyle w:val="Internetlink"/>
                   <w:rFonts w:ascii="Times New Roman" w:hAnsi="Times New Roman"/>
+                  <w:lang w:val="en-US"/>
                 </w:rPr>
                 <w:t>http://geokarag.webpages.auth.gr/wp-content/papercite-data/pdf/j150.pdf</w:t>
               </w:r>
@@ -3931,17 +3784,20 @@
               <w:rPr>
                 <w:rStyle w:val="Internetlink"/>
                 <w:rFonts w:ascii="Times New Roman" w:hAnsi="Times New Roman"/>
-              </w:rPr>
-            </w:pPr>
-            <w:r>
-              <w:rPr>
-                <w:rFonts w:ascii="Times New Roman" w:hAnsi="Times New Roman"/>
+                <w:lang w:val="en-US"/>
+              </w:rPr>
+            </w:pPr>
+            <w:r>
+              <w:rPr>
+                <w:rFonts w:ascii="Times New Roman" w:hAnsi="Times New Roman"/>
+                <w:lang w:val="en-US"/>
               </w:rPr>
               <w:br/>
             </w:r>
             <w:r>
               <w:rPr>
                 <w:rFonts w:ascii="Times New Roman" w:hAnsi="Times New Roman"/>
+                <w:lang w:val="en-US"/>
               </w:rPr>
               <w:t xml:space="preserve">[3] </w:t>
             </w:r>
@@ -3950,6 +3806,7 @@
                 <w:rPr>
                   <w:rStyle w:val="Internetlink"/>
                   <w:rFonts w:ascii="Times New Roman" w:hAnsi="Times New Roman"/>
+                  <w:lang w:val="en-US"/>
                 </w:rPr>
                 <w:t>http://fortune.com/2016/05/24/big-money-in-energy-big-data/</w:t>
               </w:r>
@@ -3960,6 +3817,7 @@
               <w:rPr>
                 <w:rStyle w:val="Internetlink"/>
                 <w:rFonts w:ascii="Times New Roman" w:hAnsi="Times New Roman"/>
+                <w:lang w:val="en-US"/>
               </w:rPr>
             </w:pPr>
           </w:p>
@@ -3967,15 +3825,25 @@
             <w:pPr>
               <w:rPr>
                 <w:rFonts w:ascii="CG Times" w:hAnsi="CG Times"/>
+                <w:lang w:val="en-US"/>
               </w:rPr>
             </w:pPr>
           </w:p>
         </w:tc>
       </w:tr>
     </w:tbl>
-    <w:p/>
+    <w:p>
+      <w:pPr>
+        <w:rPr>
+          <w:lang w:val="en-US"/>
+        </w:rPr>
+      </w:pPr>
+    </w:p>
     <w:p>
       <w:r>
+        <w:rPr>
+          <w:lang w:val="en-US"/>
+        </w:rPr>
         <w:br w:type="page"/>
       </w:r>
       <w:r>
@@ -4580,23 +4448,7 @@
                 <w:i/>
               </w:rPr>
               <w:br/>
-              <w:t xml:space="preserve">Alle geplanten Veranstaltungen, Events, Ausflüge </w:t>
-            </w:r>
-            <w:proofErr w:type="spellStart"/>
-            <w:r>
-              <w:rPr>
-                <w:rFonts w:ascii="Times New Roman" w:hAnsi="Times New Roman"/>
-                <w:i/>
-              </w:rPr>
-              <w:t>etc</w:t>
-            </w:r>
-            <w:proofErr w:type="spellEnd"/>
-            <w:r>
-              <w:rPr>
-                <w:rFonts w:ascii="Times New Roman" w:hAnsi="Times New Roman"/>
-                <w:i/>
-              </w:rPr>
-              <w:t xml:space="preserve"> sollen ohne Probleme</w:t>
+              <w:t>Alle geplanten Veranstaltungen, Events, Ausflüge etc sollen ohne Probleme</w:t>
             </w:r>
           </w:p>
           <w:p>

</xml_diff>

<commit_message>
Punkte abarbeitung, offen sind 6 und 7
</commit_message>
<xml_diff>
--- a/Projekt/Pflichtenheft_FORMATIERT.docx
+++ b/Projekt/Pflichtenheft_FORMATIERT.docx
@@ -105,7 +105,27 @@
                 <w:iCs/>
                 <w:lang w:val="de-DE"/>
               </w:rPr>
-              <w:t>Erstellung einer JRZ Demodatenbank (DemoDB)</w:t>
+              <w:t>Erstellung einer JRZ Demodatenbank (</w:t>
+            </w:r>
+            <w:proofErr w:type="spellStart"/>
+            <w:r>
+              <w:rPr>
+                <w:rFonts w:ascii="CG Times" w:hAnsi="CG Times"/>
+                <w:i/>
+                <w:iCs/>
+                <w:lang w:val="de-DE"/>
+              </w:rPr>
+              <w:t>DemoDB</w:t>
+            </w:r>
+            <w:proofErr w:type="spellEnd"/>
+            <w:r>
+              <w:rPr>
+                <w:rFonts w:ascii="CG Times" w:hAnsi="CG Times"/>
+                <w:i/>
+                <w:iCs/>
+                <w:lang w:val="de-DE"/>
+              </w:rPr>
+              <w:t>)</w:t>
             </w:r>
           </w:p>
           <w:p>
@@ -186,8 +206,16 @@
               <w:rPr>
                 <w:rFonts w:ascii="Times New Roman" w:hAnsi="Times New Roman"/>
               </w:rPr>
-              <w:t>DI Fabian Knirsch, BSc</w:t>
-            </w:r>
+              <w:t xml:space="preserve">DI Fabian Knirsch, </w:t>
+            </w:r>
+            <w:proofErr w:type="spellStart"/>
+            <w:r>
+              <w:rPr>
+                <w:rFonts w:ascii="Times New Roman" w:hAnsi="Times New Roman"/>
+              </w:rPr>
+              <w:t>BSc</w:t>
+            </w:r>
+            <w:proofErr w:type="spellEnd"/>
           </w:p>
           <w:p>
             <w:pPr>
@@ -280,21 +308,37 @@
               <w:rPr>
                 <w:rFonts w:ascii="Times New Roman" w:hAnsi="Times New Roman"/>
               </w:rPr>
-              <w:t>Isidor Reimar Klammer, BSc</w:t>
-            </w:r>
-          </w:p>
-          <w:p>
-            <w:pPr>
-              <w:rPr>
-                <w:rFonts w:ascii="Times New Roman" w:hAnsi="Times New Roman"/>
-              </w:rPr>
-            </w:pPr>
-            <w:r>
-              <w:rPr>
-                <w:rFonts w:ascii="Times New Roman" w:hAnsi="Times New Roman"/>
-              </w:rPr>
-              <w:t>Christopher Wieland, BSc</w:t>
-            </w:r>
+              <w:t xml:space="preserve">Isidor Reimar Klammer, </w:t>
+            </w:r>
+            <w:proofErr w:type="spellStart"/>
+            <w:r>
+              <w:rPr>
+                <w:rFonts w:ascii="Times New Roman" w:hAnsi="Times New Roman"/>
+              </w:rPr>
+              <w:t>BSc</w:t>
+            </w:r>
+            <w:proofErr w:type="spellEnd"/>
+          </w:p>
+          <w:p>
+            <w:pPr>
+              <w:rPr>
+                <w:rFonts w:ascii="Times New Roman" w:hAnsi="Times New Roman"/>
+              </w:rPr>
+            </w:pPr>
+            <w:r>
+              <w:rPr>
+                <w:rFonts w:ascii="Times New Roman" w:hAnsi="Times New Roman"/>
+              </w:rPr>
+              <w:t xml:space="preserve">Christopher Wieland, </w:t>
+            </w:r>
+            <w:proofErr w:type="spellStart"/>
+            <w:r>
+              <w:rPr>
+                <w:rFonts w:ascii="Times New Roman" w:hAnsi="Times New Roman"/>
+              </w:rPr>
+              <w:t>BSc</w:t>
+            </w:r>
+            <w:proofErr w:type="spellEnd"/>
           </w:p>
           <w:p>
             <w:pPr>
@@ -308,8 +352,16 @@
               <w:rPr>
                 <w:rFonts w:ascii="Times New Roman" w:hAnsi="Times New Roman"/>
               </w:rPr>
-              <w:t>Maximilian Unterrainer, BSc</w:t>
-            </w:r>
+              <w:t xml:space="preserve">Maximilian Unterrainer, </w:t>
+            </w:r>
+            <w:proofErr w:type="spellStart"/>
+            <w:r>
+              <w:rPr>
+                <w:rFonts w:ascii="Times New Roman" w:hAnsi="Times New Roman"/>
+              </w:rPr>
+              <w:t>BSc</w:t>
+            </w:r>
+            <w:proofErr w:type="spellEnd"/>
           </w:p>
         </w:tc>
       </w:tr>
@@ -819,8 +871,7 @@
                 <w:numId w:val="16"/>
               </w:numPr>
               <w:rPr>
-                <w:rFonts w:ascii="Times New Roman" w:hAnsi="Times New Roman"/>
-                <w:i/>
+                <w:rFonts w:ascii="CG Times" w:hAnsi="CG Times"/>
               </w:rPr>
             </w:pPr>
             <w:r>
@@ -849,46 +900,8 @@
                 <w:rFonts w:ascii="Times New Roman" w:hAnsi="Times New Roman"/>
                 <w:i/>
               </w:rPr>
-              <w:t xml:space="preserve">für </w:t>
-            </w:r>
-            <w:r>
-              <w:rPr>
-                <w:rFonts w:ascii="Times New Roman" w:hAnsi="Times New Roman"/>
-                <w:i/>
-              </w:rPr>
-              <w:t xml:space="preserve">weitere </w:t>
-            </w:r>
-            <w:r>
-              <w:rPr>
-                <w:rFonts w:ascii="Times New Roman" w:hAnsi="Times New Roman"/>
-                <w:i/>
-              </w:rPr>
-              <w:t>Messdaten</w:t>
-            </w:r>
-            <w:r>
-              <w:rPr>
-                <w:rFonts w:ascii="Times New Roman" w:hAnsi="Times New Roman"/>
-                <w:i/>
-              </w:rPr>
-              <w:t>formate</w:t>
-            </w:r>
-          </w:p>
-          <w:p>
-            <w:pPr>
-              <w:pStyle w:val="Listenabsatz"/>
-              <w:rPr>
-                <w:rFonts w:ascii="Times New Roman" w:hAnsi="Times New Roman"/>
-                <w:i/>
-              </w:rPr>
-            </w:pPr>
-          </w:p>
-          <w:p>
-            <w:pPr>
-              <w:ind w:left="1080"/>
-              <w:rPr>
-                <w:rFonts w:ascii="CG Times" w:hAnsi="CG Times"/>
-              </w:rPr>
-            </w:pPr>
+              <w:t>für weitere Messdatenformate</w:t>
+            </w:r>
           </w:p>
         </w:tc>
       </w:tr>
@@ -1191,6 +1204,7 @@
               </w:rPr>
               <w:t xml:space="preserve">estlegen der </w:t>
             </w:r>
+            <w:proofErr w:type="spellStart"/>
             <w:r>
               <w:rPr>
                 <w:rFonts w:ascii="Times New Roman" w:hAnsi="Times New Roman"/>
@@ -1198,6 +1212,7 @@
               </w:rPr>
               <w:t>importierbaren</w:t>
             </w:r>
+            <w:proofErr w:type="spellEnd"/>
             <w:r>
               <w:rPr>
                 <w:rFonts w:ascii="Times New Roman" w:hAnsi="Times New Roman"/>
@@ -1247,12 +1262,21 @@
               </w:rPr>
               <w:t xml:space="preserve">emeinsames Format der Messdaten (Art der Werte, </w:t>
             </w:r>
-            <w:r>
-              <w:rPr>
-                <w:rFonts w:ascii="Times New Roman" w:hAnsi="Times New Roman"/>
-                <w:i/>
-              </w:rPr>
-              <w:t>Timestamp, etc.</w:t>
+            <w:proofErr w:type="spellStart"/>
+            <w:r>
+              <w:rPr>
+                <w:rFonts w:ascii="Times New Roman" w:hAnsi="Times New Roman"/>
+                <w:i/>
+              </w:rPr>
+              <w:t>Timestamp</w:t>
+            </w:r>
+            <w:proofErr w:type="spellEnd"/>
+            <w:r>
+              <w:rPr>
+                <w:rFonts w:ascii="Times New Roman" w:hAnsi="Times New Roman"/>
+                <w:i/>
+              </w:rPr>
+              <w:t>, etc.</w:t>
             </w:r>
             <w:r>
               <w:rPr>
@@ -1352,37 +1376,6 @@
                 <w:i/>
               </w:rPr>
             </w:pPr>
-          </w:p>
-          <w:p>
-            <w:pPr>
-              <w:pStyle w:val="Listenabsatz"/>
-              <w:numPr>
-                <w:ilvl w:val="0"/>
-                <w:numId w:val="22"/>
-              </w:numPr>
-              <w:tabs>
-                <w:tab w:val="left" w:pos="1440"/>
-              </w:tabs>
-              <w:spacing w:line="276" w:lineRule="auto"/>
-              <w:rPr>
-                <w:rFonts w:ascii="Times New Roman" w:hAnsi="Times New Roman"/>
-                <w:i/>
-              </w:rPr>
-            </w:pPr>
-            <w:r>
-              <w:rPr>
-                <w:rFonts w:ascii="Times New Roman" w:hAnsi="Times New Roman"/>
-                <w:i/>
-              </w:rPr>
-              <w:t xml:space="preserve">die Funktionen des API, mit definierten Testfällen und Abnahme derselben </w:t>
-            </w:r>
-            <w:r>
-              <w:rPr>
-                <w:rFonts w:ascii="Times New Roman" w:hAnsi="Times New Roman"/>
-                <w:i/>
-              </w:rPr>
-              <w:t>durch den Auftraggeber,</w:t>
-            </w:r>
           </w:p>
           <w:p>
             <w:pPr>
@@ -1645,46 +1638,37 @@
                 <w:ilvl w:val="0"/>
                 <w:numId w:val="16"/>
               </w:numPr>
-              <w:rPr>
-                <w:rFonts w:ascii="Times New Roman" w:hAnsi="Times New Roman"/>
-                <w:i/>
-              </w:rPr>
-            </w:pPr>
-            <w:r>
-              <w:rPr>
-                <w:rFonts w:ascii="Times New Roman" w:hAnsi="Times New Roman"/>
-                <w:i/>
-              </w:rPr>
-              <w:t xml:space="preserve">Digital Europe [1] und universitäre Studien [2] beschäftigen sich mit der Analyse von Smartmeter Daten, und sehen einerseits </w:t>
-            </w:r>
-            <w:r>
-              <w:rPr>
-                <w:rFonts w:ascii="Times New Roman" w:hAnsi="Times New Roman"/>
-                <w:i/>
-              </w:rPr>
-              <w:lastRenderedPageBreak/>
-              <w:t>Energiesparpotenzial, andererseits erwarten Businessleader [3] mögliche große Ertragschancen.</w:t>
-            </w:r>
-          </w:p>
-          <w:p>
-            <w:pPr>
-              <w:rPr>
-                <w:rFonts w:ascii="Times New Roman" w:hAnsi="Times New Roman"/>
-                <w:i/>
-              </w:rPr>
-            </w:pPr>
-          </w:p>
-          <w:p>
-            <w:pPr>
               <w:ind w:left="1080"/>
               <w:rPr>
                 <w:rFonts w:ascii="CG Times" w:hAnsi="CG Times"/>
               </w:rPr>
             </w:pPr>
-          </w:p>
-          <w:p>
-            <w:pPr>
-              <w:ind w:left="1080"/>
+            <w:r>
+              <w:rPr>
+                <w:rFonts w:ascii="Times New Roman" w:hAnsi="Times New Roman"/>
+                <w:i/>
+              </w:rPr>
+              <w:t xml:space="preserve">Digital Europe [1] und universitäre Studien [2] beschäftigen sich mit der Analyse von Smartmeter Daten, und sehen einerseits Energiesparpotenzial, andererseits erwarten </w:t>
+            </w:r>
+            <w:proofErr w:type="spellStart"/>
+            <w:r>
+              <w:rPr>
+                <w:rFonts w:ascii="Times New Roman" w:hAnsi="Times New Roman"/>
+                <w:i/>
+              </w:rPr>
+              <w:t>Businessleader</w:t>
+            </w:r>
+            <w:proofErr w:type="spellEnd"/>
+            <w:r>
+              <w:rPr>
+                <w:rFonts w:ascii="Times New Roman" w:hAnsi="Times New Roman"/>
+                <w:i/>
+              </w:rPr>
+              <w:t xml:space="preserve"> [3] mögliche große Ertragschancen.</w:t>
+            </w:r>
+          </w:p>
+          <w:p>
+            <w:pPr>
               <w:rPr>
                 <w:rFonts w:ascii="CG Times" w:hAnsi="CG Times"/>
               </w:rPr>
@@ -1692,7 +1676,6 @@
           </w:p>
           <w:p>
             <w:pPr>
-              <w:ind w:left="1080"/>
               <w:rPr>
                 <w:rFonts w:ascii="CG Times" w:hAnsi="CG Times"/>
               </w:rPr>
@@ -1742,8 +1725,8 @@
           <w:p>
             <w:pPr>
               <w:numPr>
-                <w:ilvl w:val="1"/>
-                <w:numId w:val="25"/>
+                <w:ilvl w:val="0"/>
+                <w:numId w:val="27"/>
               </w:numPr>
               <w:rPr>
                 <w:rFonts w:ascii="Times New Roman" w:hAnsi="Times New Roman"/>
@@ -1803,15 +1786,72 @@
                 <w:rFonts w:ascii="Times New Roman" w:hAnsi="Times New Roman"/>
                 <w:i/>
               </w:rPr>
-              <w:t>Datenbanksystem: RDBMS, Sternschema nach DWH, NoSQL (Keystore, zB. Cassandra</w:t>
-            </w:r>
-            <w:r>
-              <w:rPr>
-                <w:rFonts w:ascii="Times New Roman" w:hAnsi="Times New Roman"/>
-                <w:i/>
-              </w:rPr>
-              <w:t>, MongoDB</w:t>
-            </w:r>
+              <w:t xml:space="preserve">Datenbanksystem: RDBMS, Sternschema nach DWH, </w:t>
+            </w:r>
+            <w:proofErr w:type="spellStart"/>
+            <w:r>
+              <w:rPr>
+                <w:rFonts w:ascii="Times New Roman" w:hAnsi="Times New Roman"/>
+                <w:i/>
+              </w:rPr>
+              <w:t>NoSQL</w:t>
+            </w:r>
+            <w:proofErr w:type="spellEnd"/>
+            <w:r>
+              <w:rPr>
+                <w:rFonts w:ascii="Times New Roman" w:hAnsi="Times New Roman"/>
+                <w:i/>
+              </w:rPr>
+              <w:t xml:space="preserve"> (</w:t>
+            </w:r>
+            <w:proofErr w:type="spellStart"/>
+            <w:r>
+              <w:rPr>
+                <w:rFonts w:ascii="Times New Roman" w:hAnsi="Times New Roman"/>
+                <w:i/>
+              </w:rPr>
+              <w:t>Keystore</w:t>
+            </w:r>
+            <w:proofErr w:type="spellEnd"/>
+            <w:r>
+              <w:rPr>
+                <w:rFonts w:ascii="Times New Roman" w:hAnsi="Times New Roman"/>
+                <w:i/>
+              </w:rPr>
+              <w:t xml:space="preserve">, </w:t>
+            </w:r>
+            <w:proofErr w:type="spellStart"/>
+            <w:r>
+              <w:rPr>
+                <w:rFonts w:ascii="Times New Roman" w:hAnsi="Times New Roman"/>
+                <w:i/>
+              </w:rPr>
+              <w:t>zB</w:t>
+            </w:r>
+            <w:proofErr w:type="spellEnd"/>
+            <w:r>
+              <w:rPr>
+                <w:rFonts w:ascii="Times New Roman" w:hAnsi="Times New Roman"/>
+                <w:i/>
+              </w:rPr>
+              <w:t>. Cassandra</w:t>
+            </w:r>
+            <w:r>
+              <w:rPr>
+                <w:rFonts w:ascii="Times New Roman" w:hAnsi="Times New Roman"/>
+                <w:i/>
+              </w:rPr>
+              <w:t xml:space="preserve">, </w:t>
+            </w:r>
+            <w:proofErr w:type="spellStart"/>
+            <w:r>
+              <w:rPr>
+                <w:rFonts w:ascii="Times New Roman" w:hAnsi="Times New Roman"/>
+                <w:i/>
+              </w:rPr>
+              <w:t>MongoDB</w:t>
+            </w:r>
+            <w:proofErr w:type="spellEnd"/>
             <w:r>
               <w:rPr>
                 <w:rFonts w:ascii="Times New Roman" w:hAnsi="Times New Roman"/>
@@ -1872,6 +1912,23 @@
           </w:p>
           <w:p>
             <w:pPr>
+              <w:numPr>
+                <w:ilvl w:val="0"/>
+                <w:numId w:val="27"/>
+              </w:numPr>
+              <w:rPr>
+                <w:rFonts w:ascii="Times New Roman" w:hAnsi="Times New Roman"/>
+              </w:rPr>
+            </w:pPr>
+            <w:r>
+              <w:rPr>
+                <w:rFonts w:ascii="Times New Roman" w:hAnsi="Times New Roman"/>
+              </w:rPr>
+              <w:t>Hardware</w:t>
+            </w:r>
+          </w:p>
+          <w:p>
+            <w:pPr>
               <w:pStyle w:val="Listenabsatz"/>
               <w:numPr>
                 <w:ilvl w:val="0"/>
@@ -1887,77 +1944,34 @@
                 <w:rFonts w:ascii="Times New Roman" w:hAnsi="Times New Roman"/>
                 <w:i/>
               </w:rPr>
-              <w:t>Schnittstellen (API): (welche Sprache, welche Ergebnisse?)</w:t>
-            </w:r>
-          </w:p>
-          <w:p>
-            <w:pPr>
-              <w:rPr>
-                <w:rFonts w:ascii="Times New Roman" w:hAnsi="Times New Roman"/>
-                <w:i/>
-              </w:rPr>
-            </w:pPr>
-          </w:p>
-          <w:p>
-            <w:pPr>
-              <w:numPr>
-                <w:ilvl w:val="1"/>
-                <w:numId w:val="25"/>
-              </w:numPr>
-              <w:rPr>
-                <w:rFonts w:ascii="Times New Roman" w:hAnsi="Times New Roman"/>
-              </w:rPr>
-            </w:pPr>
-            <w:r>
-              <w:rPr>
-                <w:rFonts w:ascii="Times New Roman" w:hAnsi="Times New Roman"/>
-              </w:rPr>
-              <w:t>Hardware</w:t>
-            </w:r>
-          </w:p>
-          <w:p>
-            <w:pPr>
-              <w:pStyle w:val="Listenabsatz"/>
+              <w:t>Bladeserver am JRZ, installiertem Betriebssystem auf der VM</w:t>
+            </w:r>
+          </w:p>
+          <w:p>
+            <w:pPr>
+              <w:rPr>
+                <w:rFonts w:ascii="Times New Roman" w:hAnsi="Times New Roman"/>
+              </w:rPr>
+            </w:pPr>
+          </w:p>
+          <w:p>
+            <w:pPr>
               <w:numPr>
                 <w:ilvl w:val="0"/>
-                <w:numId w:val="16"/>
-              </w:numPr>
-              <w:rPr>
-                <w:rFonts w:ascii="Times New Roman" w:hAnsi="Times New Roman"/>
-                <w:i/>
-              </w:rPr>
-            </w:pPr>
-            <w:r>
-              <w:rPr>
-                <w:rFonts w:ascii="Times New Roman" w:hAnsi="Times New Roman"/>
-                <w:i/>
-              </w:rPr>
-              <w:t>Bladeserver am JRZ, installiertem Betriebssystem auf der VM</w:t>
-            </w:r>
-          </w:p>
-          <w:p>
-            <w:pPr>
-              <w:rPr>
-                <w:rFonts w:ascii="Times New Roman" w:hAnsi="Times New Roman"/>
-              </w:rPr>
-            </w:pPr>
-          </w:p>
-          <w:p>
-            <w:pPr>
-              <w:numPr>
-                <w:ilvl w:val="1"/>
-                <w:numId w:val="25"/>
-              </w:numPr>
-              <w:rPr>
-                <w:rFonts w:ascii="Times New Roman" w:hAnsi="Times New Roman"/>
-              </w:rPr>
-            </w:pPr>
+                <w:numId w:val="27"/>
+              </w:numPr>
+              <w:rPr>
+                <w:rFonts w:ascii="Times New Roman" w:hAnsi="Times New Roman"/>
+              </w:rPr>
+            </w:pPr>
+            <w:proofErr w:type="spellStart"/>
             <w:r>
               <w:rPr>
                 <w:rFonts w:ascii="Times New Roman" w:hAnsi="Times New Roman"/>
               </w:rPr>
               <w:t>Orgware</w:t>
             </w:r>
+            <w:proofErr w:type="spellEnd"/>
           </w:p>
           <w:p>
             <w:pPr>
@@ -2030,8 +2044,8 @@
           <w:p>
             <w:pPr>
               <w:numPr>
-                <w:ilvl w:val="1"/>
-                <w:numId w:val="25"/>
+                <w:ilvl w:val="0"/>
+                <w:numId w:val="28"/>
               </w:numPr>
               <w:rPr>
                 <w:rFonts w:ascii="Times New Roman" w:hAnsi="Times New Roman"/>
@@ -2166,112 +2180,16 @@
           </w:p>
           <w:p>
             <w:pPr>
-              <w:numPr>
-                <w:ilvl w:val="1"/>
-                <w:numId w:val="25"/>
-              </w:numPr>
-              <w:rPr>
-                <w:rFonts w:ascii="Times New Roman" w:hAnsi="Times New Roman"/>
-              </w:rPr>
-            </w:pPr>
-            <w:r>
-              <w:rPr>
-                <w:rFonts w:ascii="Times New Roman" w:hAnsi="Times New Roman"/>
-              </w:rPr>
-              <w:t>Benutzeroberfläche / Design</w:t>
-            </w:r>
-          </w:p>
-          <w:p>
-            <w:pPr>
-              <w:pStyle w:val="Listenabsatz"/>
+              <w:rPr>
+                <w:rFonts w:ascii="Times New Roman" w:hAnsi="Times New Roman"/>
+              </w:rPr>
+            </w:pPr>
+          </w:p>
+          <w:p>
+            <w:pPr>
               <w:numPr>
                 <w:ilvl w:val="0"/>
-                <w:numId w:val="16"/>
-              </w:numPr>
-              <w:rPr>
-                <w:rFonts w:ascii="Times New Roman" w:hAnsi="Times New Roman"/>
-                <w:i/>
-              </w:rPr>
-            </w:pPr>
-            <w:r>
-              <w:rPr>
-                <w:rFonts w:ascii="Times New Roman" w:hAnsi="Times New Roman"/>
-                <w:i/>
-              </w:rPr>
-              <w:t xml:space="preserve">Detaillierte API Beschreibung, </w:t>
-            </w:r>
-          </w:p>
-          <w:p>
-            <w:pPr>
-              <w:pStyle w:val="Listenabsatz"/>
-              <w:ind w:left="720"/>
-              <w:rPr>
-                <w:rFonts w:ascii="Times New Roman" w:hAnsi="Times New Roman"/>
-                <w:i/>
-              </w:rPr>
-            </w:pPr>
-          </w:p>
-          <w:p>
-            <w:pPr>
-              <w:pStyle w:val="Listenabsatz"/>
-              <w:numPr>
-                <w:ilvl w:val="0"/>
-                <w:numId w:val="16"/>
-              </w:numPr>
-              <w:rPr>
-                <w:rFonts w:ascii="Times New Roman" w:hAnsi="Times New Roman"/>
-                <w:i/>
-              </w:rPr>
-            </w:pPr>
-            <w:r>
-              <w:rPr>
-                <w:rFonts w:ascii="Times New Roman" w:hAnsi="Times New Roman"/>
-                <w:i/>
-              </w:rPr>
-              <w:t xml:space="preserve">Schnittstellen zu verwendeter Fremdsoftware (OS, Datenbank, etc.), </w:t>
-            </w:r>
-          </w:p>
-          <w:p>
-            <w:pPr>
-              <w:pStyle w:val="Listenabsatz"/>
-              <w:rPr>
-                <w:rFonts w:ascii="Times New Roman" w:hAnsi="Times New Roman"/>
-                <w:i/>
-              </w:rPr>
-            </w:pPr>
-          </w:p>
-          <w:p>
-            <w:pPr>
-              <w:pStyle w:val="Listenabsatz"/>
-              <w:numPr>
-                <w:ilvl w:val="0"/>
-                <w:numId w:val="16"/>
-              </w:numPr>
-              <w:rPr>
-                <w:rFonts w:ascii="Times New Roman" w:hAnsi="Times New Roman"/>
-                <w:i/>
-              </w:rPr>
-            </w:pPr>
-            <w:r>
-              <w:rPr>
-                <w:rFonts w:ascii="Times New Roman" w:hAnsi="Times New Roman"/>
-                <w:i/>
-              </w:rPr>
-              <w:t xml:space="preserve">Programmiersprache, in welcher das zur Verfügung steht. </w:t>
-            </w:r>
-          </w:p>
-          <w:p>
-            <w:pPr>
-              <w:rPr>
-                <w:rFonts w:ascii="Times New Roman" w:hAnsi="Times New Roman"/>
-              </w:rPr>
-            </w:pPr>
-          </w:p>
-          <w:p>
-            <w:pPr>
-              <w:numPr>
-                <w:ilvl w:val="1"/>
-                <w:numId w:val="25"/>
+                <w:numId w:val="28"/>
               </w:numPr>
               <w:rPr>
                 <w:rFonts w:ascii="Times New Roman" w:hAnsi="Times New Roman"/>
@@ -2367,8 +2285,8 @@
           <w:p>
             <w:pPr>
               <w:numPr>
-                <w:ilvl w:val="1"/>
-                <w:numId w:val="25"/>
+                <w:ilvl w:val="0"/>
+                <w:numId w:val="29"/>
               </w:numPr>
               <w:rPr>
                 <w:rFonts w:ascii="Times New Roman" w:hAnsi="Times New Roman"/>
@@ -2435,35 +2353,49 @@
                 <w:rFonts w:ascii="Times New Roman" w:hAnsi="Times New Roman"/>
                 <w:i/>
               </w:rPr>
-              <w:t xml:space="preserve"> API Entwurfs und der importier</w:t>
-            </w:r>
-            <w:r>
-              <w:rPr>
-                <w:rFonts w:ascii="Times New Roman" w:hAnsi="Times New Roman"/>
-                <w:i/>
-              </w:rPr>
-              <w:t xml:space="preserve">baren Messdatenformate erstellen wir die notwendigen Testfälle. </w:t>
-            </w:r>
-          </w:p>
-          <w:p>
-            <w:pPr>
-              <w:rPr>
-                <w:rFonts w:ascii="Times New Roman" w:hAnsi="Times New Roman"/>
-              </w:rPr>
-            </w:pPr>
-          </w:p>
-          <w:p>
-            <w:pPr>
-              <w:rPr>
-                <w:rFonts w:ascii="Times New Roman" w:hAnsi="Times New Roman"/>
-              </w:rPr>
-            </w:pPr>
-          </w:p>
-          <w:p>
-            <w:pPr>
-              <w:numPr>
-                <w:ilvl w:val="1"/>
-                <w:numId w:val="25"/>
+              <w:t xml:space="preserve"> API Entwurfs und der </w:t>
+            </w:r>
+            <w:r>
+              <w:rPr>
+                <w:rFonts w:ascii="Times New Roman" w:hAnsi="Times New Roman"/>
+                <w:i/>
+              </w:rPr>
+              <w:t>importier</w:t>
+            </w:r>
+            <w:r>
+              <w:rPr>
+                <w:rFonts w:ascii="Times New Roman" w:hAnsi="Times New Roman"/>
+                <w:i/>
+              </w:rPr>
+              <w:t xml:space="preserve"> baren</w:t>
+            </w:r>
+            <w:r>
+              <w:rPr>
+                <w:rFonts w:ascii="Times New Roman" w:hAnsi="Times New Roman"/>
+                <w:i/>
+              </w:rPr>
+              <w:t xml:space="preserve"> Messdatenformate erstellen wir die notwendigen Testfälle. </w:t>
+            </w:r>
+          </w:p>
+          <w:p>
+            <w:pPr>
+              <w:rPr>
+                <w:rFonts w:ascii="Times New Roman" w:hAnsi="Times New Roman"/>
+              </w:rPr>
+            </w:pPr>
+          </w:p>
+          <w:p>
+            <w:pPr>
+              <w:rPr>
+                <w:rFonts w:ascii="Times New Roman" w:hAnsi="Times New Roman"/>
+              </w:rPr>
+            </w:pPr>
+          </w:p>
+          <w:p>
+            <w:pPr>
+              <w:numPr>
+                <w:ilvl w:val="0"/>
+                <w:numId w:val="29"/>
               </w:numPr>
               <w:rPr>
                 <w:rFonts w:ascii="Times New Roman" w:hAnsi="Times New Roman"/>
@@ -2552,28 +2484,6 @@
               </w:rPr>
               <w:t>API steht zur Verfügung, Testprogramme? Einbinden durch JRZ Applikationen</w:t>
             </w:r>
-          </w:p>
-          <w:p>
-            <w:pPr>
-              <w:rPr>
-                <w:rFonts w:ascii="Times New Roman" w:hAnsi="Times New Roman"/>
-              </w:rPr>
-            </w:pPr>
-          </w:p>
-          <w:p>
-            <w:pPr>
-              <w:rPr>
-                <w:rFonts w:ascii="Times New Roman" w:hAnsi="Times New Roman"/>
-              </w:rPr>
-            </w:pPr>
-          </w:p>
-          <w:p>
-            <w:pPr>
-              <w:ind w:left="360"/>
-              <w:rPr>
-                <w:rFonts w:ascii="Times New Roman" w:hAnsi="Times New Roman"/>
-              </w:rPr>
-            </w:pPr>
           </w:p>
         </w:tc>
       </w:tr>
@@ -2789,7 +2699,23 @@
                 <w:rFonts w:ascii="Times New Roman" w:hAnsi="Times New Roman"/>
                 <w:i/>
               </w:rPr>
-              <w:t>REDD Daten in hoher Auflösung erfordern viel Speicherplatz, der Importvorgang stellt vor dem Laden der Daten sicher dass genug Platz zur Verfügung steht, und Importvorgänge sequentiell abgearbeitet werden.</w:t>
+              <w:t xml:space="preserve">REDD Daten in hoher Auflösung erfordern viel Speicherplatz, der Importvorgang stellt vor dem Laden der Daten </w:t>
+            </w:r>
+            <w:proofErr w:type="gramStart"/>
+            <w:r>
+              <w:rPr>
+                <w:rFonts w:ascii="Times New Roman" w:hAnsi="Times New Roman"/>
+                <w:i/>
+              </w:rPr>
+              <w:t>sicher</w:t>
+            </w:r>
+            <w:proofErr w:type="gramEnd"/>
+            <w:r>
+              <w:rPr>
+                <w:rFonts w:ascii="Times New Roman" w:hAnsi="Times New Roman"/>
+                <w:i/>
+              </w:rPr>
+              <w:t xml:space="preserve"> dass genug Platz zur Verfügung steht, und Importvorgänge sequentiell abgearbeitet werden.</w:t>
             </w:r>
           </w:p>
           <w:p>
@@ -3033,14 +2959,26 @@
               </w:rPr>
               <w:t xml:space="preserve">Übergabe der Software, Handbuch, Installationsanleitung </w:t>
             </w:r>
-            <w:bookmarkStart w:id="0" w:name="_GoBack"/>
-            <w:bookmarkEnd w:id="0"/>
-            <w:r>
-              <w:rPr>
-                <w:rFonts w:ascii="Times New Roman" w:hAnsi="Times New Roman"/>
-                <w:i/>
-              </w:rPr>
-              <w:t>Abnahme der Spezifikation, API, Test Cases sind erfüllt.</w:t>
+            <w:r>
+              <w:rPr>
+                <w:rFonts w:ascii="Times New Roman" w:hAnsi="Times New Roman"/>
+                <w:i/>
+              </w:rPr>
+              <w:t>Abnahme der Spezifikation, API, Test Cases</w:t>
+            </w:r>
+            <w:r>
+              <w:rPr>
+                <w:rFonts w:ascii="Times New Roman" w:hAnsi="Times New Roman"/>
+                <w:i/>
+              </w:rPr>
+              <w:t xml:space="preserve"> aus Punkt 7</w:t>
+            </w:r>
+            <w:r>
+              <w:rPr>
+                <w:rFonts w:ascii="Times New Roman" w:hAnsi="Times New Roman"/>
+                <w:i/>
+              </w:rPr>
+              <w:t xml:space="preserve"> sind erfüllt.</w:t>
             </w:r>
           </w:p>
           <w:p>
@@ -3071,6 +3009,13 @@
                 <w:i/>
               </w:rPr>
               <w:t>Negativ: Die Ziele werden nicht erfüllt</w:t>
+            </w:r>
+            <w:r>
+              <w:rPr>
+                <w:rFonts w:ascii="Times New Roman" w:hAnsi="Times New Roman"/>
+                <w:i/>
+              </w:rPr>
+              <w:t>.</w:t>
             </w:r>
           </w:p>
           <w:p>
@@ -3373,65 +3318,7 @@
                     <w:rPr>
                       <w:rFonts w:ascii="Times New Roman" w:hAnsi="Times New Roman"/>
                     </w:rPr>
-                    <w:t>Treffen mit Firmenberater, Auftraggeber, Betreuer</w:t>
-                  </w:r>
-                </w:p>
-              </w:tc>
-              <w:tc>
-                <w:tcPr>
-                  <w:tcW w:w="4677" w:type="dxa"/>
-                  <w:tcBorders>
-                    <w:top w:val="nil"/>
-                  </w:tcBorders>
-                  <w:shd w:val="clear" w:color="auto" w:fill="auto"/>
-                  <w:tcMar>
-                    <w:left w:w="103" w:type="dxa"/>
-                  </w:tcMar>
-                </w:tcPr>
-                <w:p>
-                  <w:pPr>
-                    <w:tabs>
-                      <w:tab w:val="left" w:pos="720"/>
-                    </w:tabs>
-                    <w:rPr>
-                      <w:rFonts w:ascii="Times New Roman" w:hAnsi="Times New Roman"/>
-                    </w:rPr>
-                  </w:pPr>
-                  <w:r>
-                    <w:rPr>
-                      <w:rFonts w:ascii="Times New Roman" w:hAnsi="Times New Roman"/>
-                    </w:rPr>
-                    <w:t>8.11.2016</w:t>
-                  </w:r>
-                </w:p>
-              </w:tc>
-            </w:tr>
-            <w:tr>
-              <w:tc>
-                <w:tcPr>
-                  <w:tcW w:w="3686" w:type="dxa"/>
-                  <w:tcBorders>
-                    <w:top w:val="nil"/>
-                  </w:tcBorders>
-                  <w:shd w:val="clear" w:color="auto" w:fill="auto"/>
-                  <w:tcMar>
-                    <w:left w:w="103" w:type="dxa"/>
-                  </w:tcMar>
-                </w:tcPr>
-                <w:p>
-                  <w:pPr>
-                    <w:tabs>
-                      <w:tab w:val="left" w:pos="720"/>
-                    </w:tabs>
-                    <w:rPr>
-                      <w:rFonts w:ascii="Times New Roman" w:hAnsi="Times New Roman"/>
-                    </w:rPr>
-                  </w:pPr>
-                  <w:r>
-                    <w:rPr>
-                      <w:rFonts w:ascii="Times New Roman" w:hAnsi="Times New Roman"/>
-                    </w:rPr>
-                    <w:t>Abschluss Vergleich mit bestehenden Lösungen</w:t>
+                    <w:t>Report: bestehende Lösungen</w:t>
                   </w:r>
                 </w:p>
               </w:tc>
@@ -3483,7 +3370,7 @@
                     <w:rPr>
                       <w:rFonts w:ascii="Times New Roman" w:hAnsi="Times New Roman"/>
                     </w:rPr>
-                    <w:t>Architekturentscheidung</w:t>
+                    <w:t>Report: Architektur des Zielsystems</w:t>
                   </w:r>
                 </w:p>
               </w:tc>
@@ -3562,6 +3449,106 @@
                 </w:p>
               </w:tc>
             </w:tr>
+            <w:tr>
+              <w:tc>
+                <w:tcPr>
+                  <w:tcW w:w="3686" w:type="dxa"/>
+                  <w:tcBorders>
+                    <w:top w:val="nil"/>
+                  </w:tcBorders>
+                  <w:shd w:val="clear" w:color="auto" w:fill="auto"/>
+                  <w:tcMar>
+                    <w:left w:w="103" w:type="dxa"/>
+                  </w:tcMar>
+                </w:tcPr>
+                <w:p>
+                  <w:pPr>
+                    <w:tabs>
+                      <w:tab w:val="left" w:pos="720"/>
+                    </w:tabs>
+                    <w:rPr>
+                      <w:rFonts w:ascii="Times New Roman" w:hAnsi="Times New Roman"/>
+                    </w:rPr>
+                  </w:pPr>
+                  <w:r>
+                    <w:rPr>
+                      <w:rFonts w:ascii="Times New Roman" w:hAnsi="Times New Roman"/>
+                    </w:rPr>
+                    <w:t xml:space="preserve">Übergabe der Software samt Dokumentation </w:t>
+                  </w:r>
+                  <w:bookmarkStart w:id="0" w:name="_GoBack"/>
+                  <w:bookmarkEnd w:id="0"/>
+                </w:p>
+              </w:tc>
+              <w:tc>
+                <w:tcPr>
+                  <w:tcW w:w="4677" w:type="dxa"/>
+                  <w:tcBorders>
+                    <w:top w:val="nil"/>
+                  </w:tcBorders>
+                  <w:shd w:val="clear" w:color="auto" w:fill="auto"/>
+                  <w:tcMar>
+                    <w:left w:w="103" w:type="dxa"/>
+                  </w:tcMar>
+                </w:tcPr>
+                <w:p>
+                  <w:pPr>
+                    <w:tabs>
+                      <w:tab w:val="left" w:pos="720"/>
+                    </w:tabs>
+                    <w:rPr>
+                      <w:rFonts w:ascii="Times New Roman" w:hAnsi="Times New Roman"/>
+                    </w:rPr>
+                  </w:pPr>
+                </w:p>
+              </w:tc>
+            </w:tr>
+            <w:tr>
+              <w:tc>
+                <w:tcPr>
+                  <w:tcW w:w="3686" w:type="dxa"/>
+                  <w:tcBorders>
+                    <w:top w:val="nil"/>
+                  </w:tcBorders>
+                  <w:shd w:val="clear" w:color="auto" w:fill="auto"/>
+                  <w:tcMar>
+                    <w:left w:w="103" w:type="dxa"/>
+                  </w:tcMar>
+                </w:tcPr>
+                <w:p>
+                  <w:pPr>
+                    <w:tabs>
+                      <w:tab w:val="left" w:pos="720"/>
+                    </w:tabs>
+                    <w:rPr>
+                      <w:rFonts w:ascii="Times New Roman" w:hAnsi="Times New Roman"/>
+                    </w:rPr>
+                  </w:pPr>
+                </w:p>
+              </w:tc>
+              <w:tc>
+                <w:tcPr>
+                  <w:tcW w:w="4677" w:type="dxa"/>
+                  <w:tcBorders>
+                    <w:top w:val="nil"/>
+                  </w:tcBorders>
+                  <w:shd w:val="clear" w:color="auto" w:fill="auto"/>
+                  <w:tcMar>
+                    <w:left w:w="103" w:type="dxa"/>
+                  </w:tcMar>
+                </w:tcPr>
+                <w:p>
+                  <w:pPr>
+                    <w:tabs>
+                      <w:tab w:val="left" w:pos="720"/>
+                    </w:tabs>
+                    <w:rPr>
+                      <w:rFonts w:ascii="Times New Roman" w:hAnsi="Times New Roman"/>
+                    </w:rPr>
+                  </w:pPr>
+                </w:p>
+              </w:tc>
+            </w:tr>
           </w:tbl>
           <w:p>
             <w:pPr>
@@ -3918,8 +3905,8 @@
           <w:p>
             <w:pPr>
               <w:numPr>
-                <w:ilvl w:val="1"/>
-                <w:numId w:val="25"/>
+                <w:ilvl w:val="0"/>
+                <w:numId w:val="29"/>
               </w:numPr>
               <w:rPr>
                 <w:rFonts w:ascii="Times New Roman" w:hAnsi="Times New Roman"/>
@@ -3937,8 +3924,8 @@
           <w:p>
             <w:pPr>
               <w:numPr>
-                <w:ilvl w:val="1"/>
-                <w:numId w:val="25"/>
+                <w:ilvl w:val="0"/>
+                <w:numId w:val="29"/>
               </w:numPr>
               <w:rPr>
                 <w:rFonts w:ascii="Times New Roman" w:hAnsi="Times New Roman"/>
@@ -3956,8 +3943,8 @@
           <w:p>
             <w:pPr>
               <w:numPr>
-                <w:ilvl w:val="1"/>
-                <w:numId w:val="25"/>
+                <w:ilvl w:val="0"/>
+                <w:numId w:val="29"/>
               </w:numPr>
               <w:rPr>
                 <w:rFonts w:ascii="CG Times" w:hAnsi="CG Times"/>
@@ -4285,8 +4272,8 @@
           <w:p>
             <w:pPr>
               <w:numPr>
-                <w:ilvl w:val="1"/>
-                <w:numId w:val="25"/>
+                <w:ilvl w:val="0"/>
+                <w:numId w:val="29"/>
               </w:numPr>
               <w:rPr>
                 <w:rFonts w:ascii="Times New Roman" w:hAnsi="Times New Roman"/>
@@ -4302,8 +4289,8 @@
           <w:p>
             <w:pPr>
               <w:numPr>
-                <w:ilvl w:val="1"/>
-                <w:numId w:val="25"/>
+                <w:ilvl w:val="0"/>
+                <w:numId w:val="29"/>
               </w:numPr>
               <w:rPr>
                 <w:rFonts w:ascii="Times New Roman" w:hAnsi="Times New Roman"/>
@@ -4319,8 +4306,8 @@
           <w:p>
             <w:pPr>
               <w:numPr>
-                <w:ilvl w:val="1"/>
-                <w:numId w:val="25"/>
+                <w:ilvl w:val="0"/>
+                <w:numId w:val="29"/>
               </w:numPr>
               <w:rPr>
                 <w:rFonts w:ascii="Times New Roman" w:hAnsi="Times New Roman"/>
@@ -4336,8 +4323,8 @@
           <w:p>
             <w:pPr>
               <w:numPr>
-                <w:ilvl w:val="1"/>
-                <w:numId w:val="25"/>
+                <w:ilvl w:val="0"/>
+                <w:numId w:val="29"/>
               </w:numPr>
               <w:rPr>
                 <w:rFonts w:ascii="Times New Roman" w:hAnsi="Times New Roman"/>
@@ -4448,7 +4435,23 @@
                 <w:i/>
               </w:rPr>
               <w:br/>
-              <w:t>Alle geplanten Veranstaltungen, Events, Ausflüge etc sollen ohne Probleme</w:t>
+              <w:t xml:space="preserve">Alle geplanten Veranstaltungen, Events, Ausflüge </w:t>
+            </w:r>
+            <w:proofErr w:type="spellStart"/>
+            <w:r>
+              <w:rPr>
+                <w:rFonts w:ascii="Times New Roman" w:hAnsi="Times New Roman"/>
+                <w:i/>
+              </w:rPr>
+              <w:t>etc</w:t>
+            </w:r>
+            <w:proofErr w:type="spellEnd"/>
+            <w:r>
+              <w:rPr>
+                <w:rFonts w:ascii="Times New Roman" w:hAnsi="Times New Roman"/>
+                <w:i/>
+              </w:rPr>
+              <w:t xml:space="preserve"> sollen ohne Probleme</w:t>
             </w:r>
           </w:p>
           <w:p>
@@ -5008,6 +5011,92 @@
     </w:lvl>
   </w:abstractNum>
   <w:abstractNum w:abstractNumId="5" w15:restartNumberingAfterBreak="0">
+    <w:nsid w:val="2BB50015"/>
+    <w:multiLevelType w:val="hybridMultilevel"/>
+    <w:tmpl w:val="C6C2B50A"/>
+    <w:lvl w:ilvl="0" w:tplc="04070019">
+      <w:start w:val="1"/>
+      <w:numFmt w:val="lowerLetter"/>
+      <w:lvlText w:val="%1."/>
+      <w:lvlJc w:val="left"/>
+      <w:pPr>
+        <w:ind w:left="1647" w:hanging="360"/>
+      </w:pPr>
+    </w:lvl>
+    <w:lvl w:ilvl="1" w:tplc="04070019" w:tentative="1">
+      <w:start w:val="1"/>
+      <w:numFmt w:val="lowerLetter"/>
+      <w:lvlText w:val="%2."/>
+      <w:lvlJc w:val="left"/>
+      <w:pPr>
+        <w:ind w:left="2367" w:hanging="360"/>
+      </w:pPr>
+    </w:lvl>
+    <w:lvl w:ilvl="2" w:tplc="0407001B" w:tentative="1">
+      <w:start w:val="1"/>
+      <w:numFmt w:val="lowerRoman"/>
+      <w:lvlText w:val="%3."/>
+      <w:lvlJc w:val="right"/>
+      <w:pPr>
+        <w:ind w:left="3087" w:hanging="180"/>
+      </w:pPr>
+    </w:lvl>
+    <w:lvl w:ilvl="3" w:tplc="0407000F" w:tentative="1">
+      <w:start w:val="1"/>
+      <w:numFmt w:val="decimal"/>
+      <w:lvlText w:val="%4."/>
+      <w:lvlJc w:val="left"/>
+      <w:pPr>
+        <w:ind w:left="3807" w:hanging="360"/>
+      </w:pPr>
+    </w:lvl>
+    <w:lvl w:ilvl="4" w:tplc="04070019" w:tentative="1">
+      <w:start w:val="1"/>
+      <w:numFmt w:val="lowerLetter"/>
+      <w:lvlText w:val="%5."/>
+      <w:lvlJc w:val="left"/>
+      <w:pPr>
+        <w:ind w:left="4527" w:hanging="360"/>
+      </w:pPr>
+    </w:lvl>
+    <w:lvl w:ilvl="5" w:tplc="0407001B" w:tentative="1">
+      <w:start w:val="1"/>
+      <w:numFmt w:val="lowerRoman"/>
+      <w:lvlText w:val="%6."/>
+      <w:lvlJc w:val="right"/>
+      <w:pPr>
+        <w:ind w:left="5247" w:hanging="180"/>
+      </w:pPr>
+    </w:lvl>
+    <w:lvl w:ilvl="6" w:tplc="0407000F" w:tentative="1">
+      <w:start w:val="1"/>
+      <w:numFmt w:val="decimal"/>
+      <w:lvlText w:val="%7."/>
+      <w:lvlJc w:val="left"/>
+      <w:pPr>
+        <w:ind w:left="5967" w:hanging="360"/>
+      </w:pPr>
+    </w:lvl>
+    <w:lvl w:ilvl="7" w:tplc="04070019" w:tentative="1">
+      <w:start w:val="1"/>
+      <w:numFmt w:val="lowerLetter"/>
+      <w:lvlText w:val="%8."/>
+      <w:lvlJc w:val="left"/>
+      <w:pPr>
+        <w:ind w:left="6687" w:hanging="360"/>
+      </w:pPr>
+    </w:lvl>
+    <w:lvl w:ilvl="8" w:tplc="0407001B" w:tentative="1">
+      <w:start w:val="1"/>
+      <w:numFmt w:val="lowerRoman"/>
+      <w:lvlText w:val="%9."/>
+      <w:lvlJc w:val="right"/>
+      <w:pPr>
+        <w:ind w:left="7407" w:hanging="180"/>
+      </w:pPr>
+    </w:lvl>
+  </w:abstractNum>
+  <w:abstractNum w:abstractNumId="6" w15:restartNumberingAfterBreak="0">
     <w:nsid w:val="31513B6D"/>
     <w:multiLevelType w:val="hybridMultilevel"/>
     <w:tmpl w:val="9E98C590"/>
@@ -5125,7 +5214,7 @@
       </w:pPr>
     </w:lvl>
   </w:abstractNum>
-  <w:abstractNum w:abstractNumId="6" w15:restartNumberingAfterBreak="0">
+  <w:abstractNum w:abstractNumId="7" w15:restartNumberingAfterBreak="0">
     <w:nsid w:val="32256481"/>
     <w:multiLevelType w:val="singleLevel"/>
     <w:tmpl w:val="C7BCFC1E"/>
@@ -5140,7 +5229,7 @@
       </w:pPr>
     </w:lvl>
   </w:abstractNum>
-  <w:abstractNum w:abstractNumId="7" w15:restartNumberingAfterBreak="0">
+  <w:abstractNum w:abstractNumId="8" w15:restartNumberingAfterBreak="0">
     <w:nsid w:val="327333C2"/>
     <w:multiLevelType w:val="hybridMultilevel"/>
     <w:tmpl w:val="731C67D6"/>
@@ -5280,7 +5369,7 @@
       </w:rPr>
     </w:lvl>
   </w:abstractNum>
-  <w:abstractNum w:abstractNumId="8" w15:restartNumberingAfterBreak="0">
+  <w:abstractNum w:abstractNumId="9" w15:restartNumberingAfterBreak="0">
     <w:nsid w:val="331C77D5"/>
     <w:multiLevelType w:val="hybridMultilevel"/>
     <w:tmpl w:val="0452FF90"/>
@@ -5398,7 +5487,7 @@
       </w:pPr>
     </w:lvl>
   </w:abstractNum>
-  <w:abstractNum w:abstractNumId="9" w15:restartNumberingAfterBreak="0">
+  <w:abstractNum w:abstractNumId="10" w15:restartNumberingAfterBreak="0">
     <w:nsid w:val="34A6762D"/>
     <w:multiLevelType w:val="hybridMultilevel"/>
     <w:tmpl w:val="B9B62E18"/>
@@ -5484,7 +5573,93 @@
       </w:pPr>
     </w:lvl>
   </w:abstractNum>
-  <w:abstractNum w:abstractNumId="10" w15:restartNumberingAfterBreak="0">
+  <w:abstractNum w:abstractNumId="11" w15:restartNumberingAfterBreak="0">
+    <w:nsid w:val="36F4721B"/>
+    <w:multiLevelType w:val="hybridMultilevel"/>
+    <w:tmpl w:val="C6C2B50A"/>
+    <w:lvl w:ilvl="0" w:tplc="04070019">
+      <w:start w:val="1"/>
+      <w:numFmt w:val="lowerLetter"/>
+      <w:lvlText w:val="%1."/>
+      <w:lvlJc w:val="left"/>
+      <w:pPr>
+        <w:ind w:left="1647" w:hanging="360"/>
+      </w:pPr>
+    </w:lvl>
+    <w:lvl w:ilvl="1" w:tplc="04070019" w:tentative="1">
+      <w:start w:val="1"/>
+      <w:numFmt w:val="lowerLetter"/>
+      <w:lvlText w:val="%2."/>
+      <w:lvlJc w:val="left"/>
+      <w:pPr>
+        <w:ind w:left="2367" w:hanging="360"/>
+      </w:pPr>
+    </w:lvl>
+    <w:lvl w:ilvl="2" w:tplc="0407001B" w:tentative="1">
+      <w:start w:val="1"/>
+      <w:numFmt w:val="lowerRoman"/>
+      <w:lvlText w:val="%3."/>
+      <w:lvlJc w:val="right"/>
+      <w:pPr>
+        <w:ind w:left="3087" w:hanging="180"/>
+      </w:pPr>
+    </w:lvl>
+    <w:lvl w:ilvl="3" w:tplc="0407000F" w:tentative="1">
+      <w:start w:val="1"/>
+      <w:numFmt w:val="decimal"/>
+      <w:lvlText w:val="%4."/>
+      <w:lvlJc w:val="left"/>
+      <w:pPr>
+        <w:ind w:left="3807" w:hanging="360"/>
+      </w:pPr>
+    </w:lvl>
+    <w:lvl w:ilvl="4" w:tplc="04070019" w:tentative="1">
+      <w:start w:val="1"/>
+      <w:numFmt w:val="lowerLetter"/>
+      <w:lvlText w:val="%5."/>
+      <w:lvlJc w:val="left"/>
+      <w:pPr>
+        <w:ind w:left="4527" w:hanging="360"/>
+      </w:pPr>
+    </w:lvl>
+    <w:lvl w:ilvl="5" w:tplc="0407001B" w:tentative="1">
+      <w:start w:val="1"/>
+      <w:numFmt w:val="lowerRoman"/>
+      <w:lvlText w:val="%6."/>
+      <w:lvlJc w:val="right"/>
+      <w:pPr>
+        <w:ind w:left="5247" w:hanging="180"/>
+      </w:pPr>
+    </w:lvl>
+    <w:lvl w:ilvl="6" w:tplc="0407000F" w:tentative="1">
+      <w:start w:val="1"/>
+      <w:numFmt w:val="decimal"/>
+      <w:lvlText w:val="%7."/>
+      <w:lvlJc w:val="left"/>
+      <w:pPr>
+        <w:ind w:left="5967" w:hanging="360"/>
+      </w:pPr>
+    </w:lvl>
+    <w:lvl w:ilvl="7" w:tplc="04070019" w:tentative="1">
+      <w:start w:val="1"/>
+      <w:numFmt w:val="lowerLetter"/>
+      <w:lvlText w:val="%8."/>
+      <w:lvlJc w:val="left"/>
+      <w:pPr>
+        <w:ind w:left="6687" w:hanging="360"/>
+      </w:pPr>
+    </w:lvl>
+    <w:lvl w:ilvl="8" w:tplc="0407001B" w:tentative="1">
+      <w:start w:val="1"/>
+      <w:numFmt w:val="lowerRoman"/>
+      <w:lvlText w:val="%9."/>
+      <w:lvlJc w:val="right"/>
+      <w:pPr>
+        <w:ind w:left="7407" w:hanging="180"/>
+      </w:pPr>
+    </w:lvl>
+  </w:abstractNum>
+  <w:abstractNum w:abstractNumId="12" w15:restartNumberingAfterBreak="0">
     <w:nsid w:val="3794697F"/>
     <w:multiLevelType w:val="hybridMultilevel"/>
     <w:tmpl w:val="0136D0F8"/>
@@ -5597,7 +5772,7 @@
       </w:rPr>
     </w:lvl>
   </w:abstractNum>
-  <w:abstractNum w:abstractNumId="11" w15:restartNumberingAfterBreak="0">
+  <w:abstractNum w:abstractNumId="13" w15:restartNumberingAfterBreak="0">
     <w:nsid w:val="3CDD28FB"/>
     <w:multiLevelType w:val="hybridMultilevel"/>
     <w:tmpl w:val="BD1A3ACE"/>
@@ -5710,7 +5885,7 @@
       </w:rPr>
     </w:lvl>
   </w:abstractNum>
-  <w:abstractNum w:abstractNumId="12" w15:restartNumberingAfterBreak="0">
+  <w:abstractNum w:abstractNumId="14" w15:restartNumberingAfterBreak="0">
     <w:nsid w:val="3F876D98"/>
     <w:multiLevelType w:val="hybridMultilevel"/>
     <w:tmpl w:val="95A8B682"/>
@@ -5823,7 +5998,7 @@
       </w:rPr>
     </w:lvl>
   </w:abstractNum>
-  <w:abstractNum w:abstractNumId="13" w15:restartNumberingAfterBreak="0">
+  <w:abstractNum w:abstractNumId="15" w15:restartNumberingAfterBreak="0">
     <w:nsid w:val="40FE0103"/>
     <w:multiLevelType w:val="hybridMultilevel"/>
     <w:tmpl w:val="850238C8"/>
@@ -5936,7 +6111,7 @@
       </w:rPr>
     </w:lvl>
   </w:abstractNum>
-  <w:abstractNum w:abstractNumId="14" w15:restartNumberingAfterBreak="0">
+  <w:abstractNum w:abstractNumId="16" w15:restartNumberingAfterBreak="0">
     <w:nsid w:val="4A62522B"/>
     <w:multiLevelType w:val="hybridMultilevel"/>
     <w:tmpl w:val="719C0B1C"/>
@@ -6049,7 +6224,7 @@
       </w:rPr>
     </w:lvl>
   </w:abstractNum>
-  <w:abstractNum w:abstractNumId="15" w15:restartNumberingAfterBreak="0">
+  <w:abstractNum w:abstractNumId="17" w15:restartNumberingAfterBreak="0">
     <w:nsid w:val="4BDB6592"/>
     <w:multiLevelType w:val="multilevel"/>
     <w:tmpl w:val="996E76BC"/>
@@ -6279,7 +6454,7 @@
       </w:rPr>
     </w:lvl>
   </w:abstractNum>
-  <w:abstractNum w:abstractNumId="16" w15:restartNumberingAfterBreak="0">
+  <w:abstractNum w:abstractNumId="18" w15:restartNumberingAfterBreak="0">
     <w:nsid w:val="6B4809CA"/>
     <w:multiLevelType w:val="hybridMultilevel"/>
     <w:tmpl w:val="068C90DC"/>
@@ -6397,7 +6572,93 @@
       </w:pPr>
     </w:lvl>
   </w:abstractNum>
-  <w:abstractNum w:abstractNumId="17" w15:restartNumberingAfterBreak="0">
+  <w:abstractNum w:abstractNumId="19" w15:restartNumberingAfterBreak="0">
+    <w:nsid w:val="74F66011"/>
+    <w:multiLevelType w:val="hybridMultilevel"/>
+    <w:tmpl w:val="C6C2B50A"/>
+    <w:lvl w:ilvl="0" w:tplc="04070019">
+      <w:start w:val="1"/>
+      <w:numFmt w:val="lowerLetter"/>
+      <w:lvlText w:val="%1."/>
+      <w:lvlJc w:val="left"/>
+      <w:pPr>
+        <w:ind w:left="1647" w:hanging="360"/>
+      </w:pPr>
+    </w:lvl>
+    <w:lvl w:ilvl="1" w:tplc="04070019" w:tentative="1">
+      <w:start w:val="1"/>
+      <w:numFmt w:val="lowerLetter"/>
+      <w:lvlText w:val="%2."/>
+      <w:lvlJc w:val="left"/>
+      <w:pPr>
+        <w:ind w:left="2367" w:hanging="360"/>
+      </w:pPr>
+    </w:lvl>
+    <w:lvl w:ilvl="2" w:tplc="0407001B" w:tentative="1">
+      <w:start w:val="1"/>
+      <w:numFmt w:val="lowerRoman"/>
+      <w:lvlText w:val="%3."/>
+      <w:lvlJc w:val="right"/>
+      <w:pPr>
+        <w:ind w:left="3087" w:hanging="180"/>
+      </w:pPr>
+    </w:lvl>
+    <w:lvl w:ilvl="3" w:tplc="0407000F" w:tentative="1">
+      <w:start w:val="1"/>
+      <w:numFmt w:val="decimal"/>
+      <w:lvlText w:val="%4."/>
+      <w:lvlJc w:val="left"/>
+      <w:pPr>
+        <w:ind w:left="3807" w:hanging="360"/>
+      </w:pPr>
+    </w:lvl>
+    <w:lvl w:ilvl="4" w:tplc="04070019" w:tentative="1">
+      <w:start w:val="1"/>
+      <w:numFmt w:val="lowerLetter"/>
+      <w:lvlText w:val="%5."/>
+      <w:lvlJc w:val="left"/>
+      <w:pPr>
+        <w:ind w:left="4527" w:hanging="360"/>
+      </w:pPr>
+    </w:lvl>
+    <w:lvl w:ilvl="5" w:tplc="0407001B" w:tentative="1">
+      <w:start w:val="1"/>
+      <w:numFmt w:val="lowerRoman"/>
+      <w:lvlText w:val="%6."/>
+      <w:lvlJc w:val="right"/>
+      <w:pPr>
+        <w:ind w:left="5247" w:hanging="180"/>
+      </w:pPr>
+    </w:lvl>
+    <w:lvl w:ilvl="6" w:tplc="0407000F" w:tentative="1">
+      <w:start w:val="1"/>
+      <w:numFmt w:val="decimal"/>
+      <w:lvlText w:val="%7."/>
+      <w:lvlJc w:val="left"/>
+      <w:pPr>
+        <w:ind w:left="5967" w:hanging="360"/>
+      </w:pPr>
+    </w:lvl>
+    <w:lvl w:ilvl="7" w:tplc="04070019" w:tentative="1">
+      <w:start w:val="1"/>
+      <w:numFmt w:val="lowerLetter"/>
+      <w:lvlText w:val="%8."/>
+      <w:lvlJc w:val="left"/>
+      <w:pPr>
+        <w:ind w:left="6687" w:hanging="360"/>
+      </w:pPr>
+    </w:lvl>
+    <w:lvl w:ilvl="8" w:tplc="0407001B" w:tentative="1">
+      <w:start w:val="1"/>
+      <w:numFmt w:val="lowerRoman"/>
+      <w:lvlText w:val="%9."/>
+      <w:lvlJc w:val="right"/>
+      <w:pPr>
+        <w:ind w:left="7407" w:hanging="180"/>
+      </w:pPr>
+    </w:lvl>
+  </w:abstractNum>
+  <w:abstractNum w:abstractNumId="20" w15:restartNumberingAfterBreak="0">
     <w:nsid w:val="75AC0611"/>
     <w:multiLevelType w:val="hybridMultilevel"/>
     <w:tmpl w:val="EBE2BEFA"/>
@@ -6510,7 +6771,7 @@
       </w:rPr>
     </w:lvl>
   </w:abstractNum>
-  <w:abstractNum w:abstractNumId="18" w15:restartNumberingAfterBreak="0">
+  <w:abstractNum w:abstractNumId="21" w15:restartNumberingAfterBreak="0">
     <w:nsid w:val="7AF60639"/>
     <w:multiLevelType w:val="hybridMultilevel"/>
     <w:tmpl w:val="CA5E0B80"/>
@@ -6596,7 +6857,7 @@
       </w:pPr>
     </w:lvl>
   </w:abstractNum>
-  <w:abstractNum w:abstractNumId="19" w15:restartNumberingAfterBreak="0">
+  <w:abstractNum w:abstractNumId="22" w15:restartNumberingAfterBreak="0">
     <w:nsid w:val="7B8E3D76"/>
     <w:multiLevelType w:val="hybridMultilevel"/>
     <w:tmpl w:val="17D0FC2E"/>
@@ -6710,10 +6971,10 @@
     </w:lvl>
   </w:abstractNum>
   <w:num w:numId="1">
-    <w:abstractNumId w:val="6"/>
+    <w:abstractNumId w:val="7"/>
   </w:num>
   <w:num w:numId="2">
-    <w:abstractNumId w:val="6"/>
+    <w:abstractNumId w:val="7"/>
     <w:lvlOverride w:ilvl="0">
       <w:lvl w:ilvl="0">
         <w:start w:val="1"/>
@@ -6728,7 +6989,7 @@
     </w:lvlOverride>
   </w:num>
   <w:num w:numId="3">
-    <w:abstractNumId w:val="6"/>
+    <w:abstractNumId w:val="7"/>
     <w:lvlOverride w:ilvl="0">
       <w:lvl w:ilvl="0">
         <w:start w:val="1"/>
@@ -6743,7 +7004,7 @@
     </w:lvlOverride>
   </w:num>
   <w:num w:numId="4">
-    <w:abstractNumId w:val="6"/>
+    <w:abstractNumId w:val="7"/>
     <w:lvlOverride w:ilvl="0">
       <w:lvl w:ilvl="0">
         <w:start w:val="1"/>
@@ -6758,7 +7019,7 @@
     </w:lvlOverride>
   </w:num>
   <w:num w:numId="5">
-    <w:abstractNumId w:val="6"/>
+    <w:abstractNumId w:val="7"/>
     <w:lvlOverride w:ilvl="0">
       <w:lvl w:ilvl="0">
         <w:start w:val="1"/>
@@ -6773,7 +7034,7 @@
     </w:lvlOverride>
   </w:num>
   <w:num w:numId="6">
-    <w:abstractNumId w:val="6"/>
+    <w:abstractNumId w:val="7"/>
     <w:lvlOverride w:ilvl="0">
       <w:lvl w:ilvl="0">
         <w:start w:val="1"/>
@@ -6788,7 +7049,7 @@
     </w:lvlOverride>
   </w:num>
   <w:num w:numId="7">
-    <w:abstractNumId w:val="6"/>
+    <w:abstractNumId w:val="7"/>
     <w:lvlOverride w:ilvl="0">
       <w:lvl w:ilvl="0">
         <w:start w:val="1"/>
@@ -6809,10 +7070,10 @@
     <w:abstractNumId w:val="2"/>
   </w:num>
   <w:num w:numId="10">
-    <w:abstractNumId w:val="7"/>
+    <w:abstractNumId w:val="8"/>
   </w:num>
   <w:num w:numId="11">
-    <w:abstractNumId w:val="5"/>
+    <w:abstractNumId w:val="6"/>
   </w:num>
   <w:num w:numId="12">
     <w:abstractNumId w:val="1"/>
@@ -6821,43 +7082,52 @@
     <w:abstractNumId w:val="0"/>
   </w:num>
   <w:num w:numId="14">
-    <w:abstractNumId w:val="19"/>
+    <w:abstractNumId w:val="22"/>
   </w:num>
   <w:num w:numId="15">
-    <w:abstractNumId w:val="12"/>
+    <w:abstractNumId w:val="14"/>
   </w:num>
   <w:num w:numId="16">
-    <w:abstractNumId w:val="14"/>
+    <w:abstractNumId w:val="16"/>
   </w:num>
   <w:num w:numId="17">
     <w:abstractNumId w:val="3"/>
   </w:num>
   <w:num w:numId="18">
+    <w:abstractNumId w:val="17"/>
+  </w:num>
+  <w:num w:numId="19">
     <w:abstractNumId w:val="15"/>
   </w:num>
-  <w:num w:numId="19">
+  <w:num w:numId="20">
+    <w:abstractNumId w:val="20"/>
+  </w:num>
+  <w:num w:numId="21">
     <w:abstractNumId w:val="13"/>
   </w:num>
-  <w:num w:numId="20">
-    <w:abstractNumId w:val="17"/>
+  <w:num w:numId="22">
+    <w:abstractNumId w:val="10"/>
   </w:num>
-  <w:num w:numId="21">
-    <w:abstractNumId w:val="11"/>
+  <w:num w:numId="23">
+    <w:abstractNumId w:val="21"/>
   </w:num>
-  <w:num w:numId="22">
+  <w:num w:numId="24">
+    <w:abstractNumId w:val="12"/>
+  </w:num>
+  <w:num w:numId="25">
+    <w:abstractNumId w:val="18"/>
+  </w:num>
+  <w:num w:numId="26">
     <w:abstractNumId w:val="9"/>
   </w:num>
-  <w:num w:numId="23">
-    <w:abstractNumId w:val="18"/>
+  <w:num w:numId="27">
+    <w:abstractNumId w:val="5"/>
   </w:num>
-  <w:num w:numId="24">
-    <w:abstractNumId w:val="10"/>
+  <w:num w:numId="28">
+    <w:abstractNumId w:val="19"/>
   </w:num>
-  <w:num w:numId="25">
-    <w:abstractNumId w:val="16"/>
-  </w:num>
-  <w:num w:numId="26">
-    <w:abstractNumId w:val="8"/>
+  <w:num w:numId="29">
+    <w:abstractNumId w:val="11"/>
   </w:num>
 </w:numbering>
 </file>

</xml_diff>